<commit_message>
fixes many small issues
</commit_message>
<xml_diff>
--- a/Group7SellingWidgets/Documents/Old Documents/Testing/Testing Document.docx
+++ b/Group7SellingWidgets/Documents/Old Documents/Testing/Testing Document.docx
@@ -1,6 +1,6 @@
 
 <file path=word/document.xml><?xml version="1.0" encoding="utf-8"?>
-<w:document xmlns:wpc="http://schemas.microsoft.com/office/word/2010/wordprocessingCanvas" xmlns:cx="http://schemas.microsoft.com/office/drawing/2014/chartex" xmlns:cx1="http://schemas.microsoft.com/office/drawing/2015/9/8/chartex" xmlns:cx2="http://schemas.microsoft.com/office/drawing/2015/10/21/chartex" xmlns:cx3="http://schemas.microsoft.com/office/drawing/2016/5/9/chartex" xmlns:cx4="http://schemas.microsoft.com/office/drawing/2016/5/10/chartex" xmlns:cx5="http://schemas.microsoft.com/office/drawing/2016/5/11/chartex" xmlns:cx6="http://schemas.microsoft.com/office/drawing/2016/5/12/chartex" xmlns:cx7="http://schemas.microsoft.com/office/drawing/2016/5/13/chartex" xmlns:cx8="http://schemas.microsoft.com/office/drawing/2016/5/14/chartex" xmlns:mc="http://schemas.openxmlformats.org/markup-compatibility/2006" xmlns:aink="http://schemas.microsoft.com/office/drawing/2016/ink" xmlns:am3d="http://schemas.microsoft.com/office/drawing/2017/model3d" xmlns:o="urn:schemas-microsoft-com:office:office" xmlns:oel="http://schemas.microsoft.com/office/2019/extlst" xmlns:r="http://schemas.openxmlformats.org/officeDocument/2006/relationships" xmlns:m="http://schemas.openxmlformats.org/officeDocument/2006/math" xmlns:v="urn:schemas-microsoft-com:vml" xmlns:wp14="http://schemas.microsoft.com/office/word/2010/wordprocessingDrawing" xmlns:wp="http://schemas.openxmlformats.org/drawingml/2006/wordprocessingDrawing" xmlns:w10="urn:schemas-microsoft-com:office:word" xmlns:w="http://schemas.openxmlformats.org/wordprocessingml/2006/main" xmlns:w14="http://schemas.microsoft.com/office/word/2010/wordml" xmlns:w15="http://schemas.microsoft.com/office/word/2012/wordml" xmlns:w16cex="http://schemas.microsoft.com/office/word/2018/wordml/cex" xmlns:w16cid="http://schemas.microsoft.com/office/word/2016/wordml/cid" xmlns:w16="http://schemas.microsoft.com/office/word/2018/wordml" xmlns:w16sdtdh="http://schemas.microsoft.com/office/word/2020/wordml/sdtdatahash" xmlns:w16se="http://schemas.microsoft.com/office/word/2015/wordml/symex" xmlns:wpg="http://schemas.microsoft.com/office/word/2010/wordprocessingGroup" xmlns:wpi="http://schemas.microsoft.com/office/word/2010/wordprocessingInk" xmlns:wne="http://schemas.microsoft.com/office/word/2006/wordml" xmlns:wps="http://schemas.microsoft.com/office/word/2010/wordprocessingShape" mc:Ignorable="w14 w15 w16se w16cid w16 w16cex w16sdtdh wp14">
+<w:document xmlns:wpc="http://schemas.microsoft.com/office/word/2010/wordprocessingCanvas" xmlns:cx="http://schemas.microsoft.com/office/drawing/2014/chartex" xmlns:cx1="http://schemas.microsoft.com/office/drawing/2015/9/8/chartex" xmlns:cx2="http://schemas.microsoft.com/office/drawing/2015/10/21/chartex" xmlns:cx3="http://schemas.microsoft.com/office/drawing/2016/5/9/chartex" xmlns:cx4="http://schemas.microsoft.com/office/drawing/2016/5/10/chartex" xmlns:cx5="http://schemas.microsoft.com/office/drawing/2016/5/11/chartex" xmlns:cx6="http://schemas.microsoft.com/office/drawing/2016/5/12/chartex" xmlns:cx7="http://schemas.microsoft.com/office/drawing/2016/5/13/chartex" xmlns:cx8="http://schemas.microsoft.com/office/drawing/2016/5/14/chartex" xmlns:mc="http://schemas.openxmlformats.org/markup-compatibility/2006" xmlns:aink="http://schemas.microsoft.com/office/drawing/2016/ink" xmlns:am3d="http://schemas.microsoft.com/office/drawing/2017/model3d" xmlns:o="urn:schemas-microsoft-com:office:office" xmlns:oel="http://schemas.microsoft.com/office/2019/extlst" xmlns:r="http://schemas.openxmlformats.org/officeDocument/2006/relationships" xmlns:m="http://schemas.openxmlformats.org/officeDocument/2006/math" xmlns:v="urn:schemas-microsoft-com:vml" xmlns:wp14="http://schemas.microsoft.com/office/word/2010/wordprocessingDrawing" xmlns:wp="http://schemas.openxmlformats.org/drawingml/2006/wordprocessingDrawing" xmlns:w10="urn:schemas-microsoft-com:office:word" xmlns:w="http://schemas.openxmlformats.org/wordprocessingml/2006/main" xmlns:w14="http://schemas.microsoft.com/office/word/2010/wordml" xmlns:w15="http://schemas.microsoft.com/office/word/2012/wordml" xmlns:w16cex="http://schemas.microsoft.com/office/word/2018/wordml/cex" xmlns:w16cid="http://schemas.microsoft.com/office/word/2016/wordml/cid" xmlns:w16="http://schemas.microsoft.com/office/word/2018/wordml" xmlns:w16du="http://schemas.microsoft.com/office/word/2023/wordml/word16du" xmlns:w16sdtdh="http://schemas.microsoft.com/office/word/2020/wordml/sdtdatahash" xmlns:w16se="http://schemas.microsoft.com/office/word/2015/wordml/symex" xmlns:wpg="http://schemas.microsoft.com/office/word/2010/wordprocessingGroup" xmlns:wpi="http://schemas.microsoft.com/office/word/2010/wordprocessingInk" xmlns:wne="http://schemas.microsoft.com/office/word/2006/wordml" xmlns:wps="http://schemas.microsoft.com/office/word/2010/wordprocessingShape" mc:Ignorable="w14 w15 w16se w16cid w16 w16cex w16sdtdh wp14">
   <w:body>
     <w:p>
       <w:pPr>
@@ -17,7 +17,7 @@
           <w:sz w:val="34"/>
           <w:szCs w:val="34"/>
         </w:rPr>
-        <w:t>UNIVERSITY DEPOT</w:t>
+        <w:t>Pseudo eBay</w:t>
       </w:r>
     </w:p>
     <w:p>
@@ -37,7 +37,7 @@
           <w:sz w:val="18"/>
           <w:szCs w:val="18"/>
         </w:rPr>
-        <w:t>Name: Dustin Annarumo, Heidi Bednarz, Zack Colich, Jenna Jossalyn,  Cody Kuntz, Joshua Malone, Steve Simpson</w:t>
+        <w:t xml:space="preserve">Current Group: Name: Dillon Braun, Gavin Crider, Noah Morrow </w:t>
       </w:r>
     </w:p>
     <w:p>
@@ -57,115 +57,312 @@
           <w:sz w:val="18"/>
           <w:szCs w:val="18"/>
         </w:rPr>
-        <w:t>Date Completed: October 27th 2022</w:t>
-      </w:r>
-    </w:p>
-    <w:p>
-      <w:pPr>
-        <w:pStyle w:val="Heading1"/>
-        <w:spacing w:before="240" w:after="240"/>
-        <w:ind w:left="0"/>
+        <w:t xml:space="preserve">Old Group: Name: Dustin </w:t>
+      </w:r>
+      <w:proofErr w:type="spellStart"/>
+      <w:r>
         <w:rPr>
           <w:i/>
           <w:sz w:val="18"/>
           <w:szCs w:val="18"/>
         </w:rPr>
-      </w:pPr>
-      <w:bookmarkStart w:id="0" w:name="_6qj1rsba3jcr" w:colFirst="0" w:colLast="0"/>
-      <w:bookmarkEnd w:id="0"/>
+        <w:t>Annarumo</w:t>
+      </w:r>
+      <w:proofErr w:type="spellEnd"/>
       <w:r>
         <w:rPr>
           <w:i/>
           <w:sz w:val="18"/>
           <w:szCs w:val="18"/>
         </w:rPr>
-        <w:t>Application Build Number/Version: 2.0</w:t>
-      </w:r>
-    </w:p>
-    <w:p>
-      <w:pPr>
-        <w:pStyle w:val="Heading1"/>
-        <w:spacing w:before="240" w:after="240"/>
-        <w:ind w:left="0"/>
-      </w:pPr>
-      <w:bookmarkStart w:id="1" w:name="_3y45e9n2iuzw" w:colFirst="0" w:colLast="0"/>
-      <w:bookmarkEnd w:id="1"/>
+        <w:t xml:space="preserve">, Heidi </w:t>
+      </w:r>
+      <w:proofErr w:type="spellStart"/>
       <w:r>
         <w:rPr>
           <w:i/>
           <w:sz w:val="18"/>
           <w:szCs w:val="18"/>
         </w:rPr>
-        <w:t>Database Version: 2.0</w:t>
-      </w:r>
-    </w:p>
-    <w:p>
-      <w:pPr>
-        <w:pStyle w:val="Heading1"/>
-        <w:spacing w:before="240" w:after="240"/>
-        <w:ind w:left="0"/>
-      </w:pPr>
-      <w:r>
-        <w:t xml:space="preserve"> </w:t>
-      </w:r>
-    </w:p>
-    <w:p>
-      <w:pPr>
-        <w:pStyle w:val="Heading1"/>
-        <w:spacing w:before="240" w:after="240"/>
-        <w:ind w:left="0"/>
+        <w:t>Bednarz</w:t>
+      </w:r>
+      <w:proofErr w:type="spellEnd"/>
+      <w:r>
         <w:rPr>
           <w:i/>
           <w:sz w:val="18"/>
           <w:szCs w:val="18"/>
         </w:rPr>
+        <w:t xml:space="preserve">, Zack </w:t>
+      </w:r>
+      <w:proofErr w:type="spellStart"/>
+      <w:r>
+        <w:rPr>
+          <w:i/>
+          <w:sz w:val="18"/>
+          <w:szCs w:val="18"/>
+        </w:rPr>
+        <w:t>Colich</w:t>
+      </w:r>
+      <w:proofErr w:type="spellEnd"/>
+      <w:r>
+        <w:rPr>
+          <w:i/>
+          <w:sz w:val="18"/>
+          <w:szCs w:val="18"/>
+        </w:rPr>
+        <w:t xml:space="preserve">, Jenna </w:t>
+      </w:r>
+      <w:proofErr w:type="spellStart"/>
+      <w:proofErr w:type="gramStart"/>
+      <w:r>
+        <w:rPr>
+          <w:i/>
+          <w:sz w:val="18"/>
+          <w:szCs w:val="18"/>
+        </w:rPr>
+        <w:t>Jossalyn</w:t>
+      </w:r>
+      <w:proofErr w:type="spellEnd"/>
+      <w:r>
+        <w:rPr>
+          <w:i/>
+          <w:sz w:val="18"/>
+          <w:szCs w:val="18"/>
+        </w:rPr>
+        <w:t>,  Cody</w:t>
+      </w:r>
+      <w:proofErr w:type="gramEnd"/>
+      <w:r>
+        <w:rPr>
+          <w:i/>
+          <w:sz w:val="18"/>
+          <w:szCs w:val="18"/>
+        </w:rPr>
+        <w:t xml:space="preserve"> Kuntz, Joshua Malone, Steve Simpson</w:t>
+      </w:r>
+    </w:p>
+    <w:p>
+      <w:pPr>
+        <w:pStyle w:val="Heading1"/>
+        <w:spacing w:before="240" w:after="240"/>
+        <w:ind w:left="0"/>
+        <w:rPr>
+          <w:i/>
+          <w:sz w:val="18"/>
+          <w:szCs w:val="18"/>
+        </w:rPr>
+      </w:pPr>
+      <w:r>
+        <w:rPr>
+          <w:i/>
+          <w:sz w:val="18"/>
+          <w:szCs w:val="18"/>
+        </w:rPr>
+        <w:t xml:space="preserve">Date Completed: </w:t>
+      </w:r>
+      <w:r>
+        <w:rPr>
+          <w:i/>
+          <w:sz w:val="18"/>
+          <w:szCs w:val="18"/>
+        </w:rPr>
+        <w:t>April</w:t>
+      </w:r>
+      <w:r>
+        <w:rPr>
+          <w:i/>
+          <w:sz w:val="18"/>
+          <w:szCs w:val="18"/>
+        </w:rPr>
+        <w:t xml:space="preserve"> </w:t>
+      </w:r>
+      <w:proofErr w:type="gramStart"/>
+      <w:r>
+        <w:rPr>
+          <w:i/>
+          <w:sz w:val="18"/>
+          <w:szCs w:val="18"/>
+        </w:rPr>
+        <w:t>2</w:t>
+      </w:r>
+      <w:r>
+        <w:rPr>
+          <w:i/>
+          <w:sz w:val="18"/>
+          <w:szCs w:val="18"/>
+        </w:rPr>
+        <w:t>3</w:t>
+      </w:r>
+      <w:r>
+        <w:rPr>
+          <w:i/>
+          <w:sz w:val="18"/>
+          <w:szCs w:val="18"/>
+        </w:rPr>
+        <w:t>th</w:t>
+      </w:r>
+      <w:proofErr w:type="gramEnd"/>
+      <w:r>
+        <w:rPr>
+          <w:i/>
+          <w:sz w:val="18"/>
+          <w:szCs w:val="18"/>
+        </w:rPr>
+        <w:t xml:space="preserve"> 202</w:t>
+      </w:r>
+      <w:r>
+        <w:rPr>
+          <w:i/>
+          <w:sz w:val="18"/>
+          <w:szCs w:val="18"/>
+        </w:rPr>
+        <w:t>3</w:t>
+      </w:r>
+    </w:p>
+    <w:p>
+      <w:pPr>
+        <w:pStyle w:val="Heading1"/>
+        <w:spacing w:before="240" w:after="240"/>
+        <w:ind w:left="0"/>
+        <w:rPr>
+          <w:i/>
+          <w:sz w:val="18"/>
+          <w:szCs w:val="18"/>
+        </w:rPr>
+      </w:pPr>
+      <w:bookmarkStart w:id="0" w:name="_6qj1rsba3jcr" w:colFirst="0" w:colLast="0"/>
+      <w:bookmarkEnd w:id="0"/>
+      <w:r>
+        <w:rPr>
+          <w:i/>
+          <w:sz w:val="18"/>
+          <w:szCs w:val="18"/>
+        </w:rPr>
+        <w:t xml:space="preserve">Application Build Number/Version: </w:t>
+      </w:r>
+      <w:r>
+        <w:rPr>
+          <w:i/>
+          <w:sz w:val="18"/>
+          <w:szCs w:val="18"/>
+        </w:rPr>
+        <w:t>3</w:t>
+      </w:r>
+      <w:r>
+        <w:rPr>
+          <w:i/>
+          <w:sz w:val="18"/>
+          <w:szCs w:val="18"/>
+        </w:rPr>
+        <w:t>.0</w:t>
+      </w:r>
+    </w:p>
+    <w:p>
+      <w:pPr>
+        <w:pStyle w:val="Heading1"/>
+        <w:spacing w:before="240" w:after="240"/>
+        <w:ind w:left="0"/>
+      </w:pPr>
+      <w:bookmarkStart w:id="1" w:name="_3y45e9n2iuzw" w:colFirst="0" w:colLast="0"/>
+      <w:bookmarkEnd w:id="1"/>
+      <w:r>
+        <w:rPr>
+          <w:i/>
+          <w:sz w:val="18"/>
+          <w:szCs w:val="18"/>
+        </w:rPr>
+        <w:t xml:space="preserve">Database Version: </w:t>
+      </w:r>
+      <w:r>
+        <w:rPr>
+          <w:i/>
+          <w:sz w:val="18"/>
+          <w:szCs w:val="18"/>
+        </w:rPr>
+        <w:t>3</w:t>
+      </w:r>
+      <w:r>
+        <w:rPr>
+          <w:i/>
+          <w:sz w:val="18"/>
+          <w:szCs w:val="18"/>
+        </w:rPr>
+        <w:t>.0</w:t>
+      </w:r>
+    </w:p>
+    <w:p>
+      <w:pPr>
+        <w:pStyle w:val="Heading1"/>
+        <w:spacing w:before="240" w:after="240"/>
+        <w:ind w:left="0"/>
+      </w:pPr>
+      <w:r>
+        <w:t xml:space="preserve"> </w:t>
+      </w:r>
+    </w:p>
+    <w:p>
+      <w:pPr>
+        <w:pStyle w:val="Heading1"/>
+        <w:spacing w:before="240" w:after="240"/>
+        <w:ind w:left="0"/>
+        <w:rPr>
+          <w:i/>
+          <w:sz w:val="18"/>
+          <w:szCs w:val="18"/>
+        </w:rPr>
       </w:pPr>
       <w:r>
         <w:rPr>
           <w:noProof/>
         </w:rPr>
         <w:drawing>
-          <wp:anchor distT="114300" distB="114300" distL="114300" distR="114300" simplePos="0" relativeHeight="251658240" behindDoc="0" locked="0" layoutInCell="1" hidden="0" allowOverlap="1" wp14:anchorId="3AB711D7" wp14:editId="1C343116">
-            <wp:simplePos x="0" y="0"/>
-            <wp:positionH relativeFrom="column">
-              <wp:posOffset>-885824</wp:posOffset>
-            </wp:positionH>
-            <wp:positionV relativeFrom="paragraph">
-              <wp:posOffset>381000</wp:posOffset>
-            </wp:positionV>
-            <wp:extent cx="7744151" cy="3076575"/>
+          <wp:inline distT="0" distB="0" distL="0" distR="0" wp14:anchorId="0838EC78" wp14:editId="5C388C9F">
+            <wp:extent cx="6858000" cy="3302000"/>
             <wp:effectExtent l="0" t="0" r="0" b="0"/>
-            <wp:wrapNone/>
-            <wp:docPr id="2" name="image2.png"/>
-            <wp:cNvGraphicFramePr/>
+            <wp:docPr id="6" name="Picture 6" descr="A picture containing logo&#10;&#10;Description automatically generated"/>
+            <wp:cNvGraphicFramePr>
+              <a:graphicFrameLocks xmlns:a="http://schemas.openxmlformats.org/drawingml/2006/main" noChangeAspect="1"/>
+            </wp:cNvGraphicFramePr>
             <a:graphic xmlns:a="http://schemas.openxmlformats.org/drawingml/2006/main">
               <a:graphicData uri="http://schemas.openxmlformats.org/drawingml/2006/picture">
                 <pic:pic xmlns:pic="http://schemas.openxmlformats.org/drawingml/2006/picture">
                   <pic:nvPicPr>
-                    <pic:cNvPr id="0" name="image2.png"/>
-                    <pic:cNvPicPr preferRelativeResize="0"/>
+                    <pic:cNvPr id="6" name="Picture 6" descr="A picture containing logo&#10;&#10;Description automatically generated"/>
+                    <pic:cNvPicPr>
+                      <a:picLocks noChangeAspect="1" noChangeArrowheads="1"/>
+                    </pic:cNvPicPr>
                   </pic:nvPicPr>
                   <pic:blipFill>
-                    <a:blip r:embed="rId6"/>
+                    <a:blip r:embed="rId7">
+                      <a:extLst>
+                        <a:ext uri="{28A0092B-C50C-407E-A947-70E740481C1C}">
+                          <a14:useLocalDpi xmlns:a14="http://schemas.microsoft.com/office/drawing/2010/main" val="0"/>
+                        </a:ext>
+                      </a:extLst>
+                    </a:blip>
                     <a:srcRect/>
                     <a:stretch>
                       <a:fillRect/>
                     </a:stretch>
                   </pic:blipFill>
-                  <pic:spPr>
+                  <pic:spPr bwMode="auto">
                     <a:xfrm>
                       <a:off x="0" y="0"/>
-                      <a:ext cx="7744151" cy="3076575"/>
+                      <a:ext cx="6858000" cy="3302000"/>
                     </a:xfrm>
                     <a:prstGeom prst="rect">
                       <a:avLst/>
                     </a:prstGeom>
-                    <a:ln/>
+                    <a:noFill/>
+                    <a:ln>
+                      <a:noFill/>
+                    </a:ln>
                   </pic:spPr>
                 </pic:pic>
               </a:graphicData>
             </a:graphic>
-          </wp:anchor>
+          </wp:inline>
         </w:drawing>
       </w:r>
     </w:p>
@@ -211,11 +408,6 @@
     </w:p>
     <w:p/>
     <w:p/>
-    <w:p/>
-    <w:p/>
-    <w:p/>
-    <w:p/>
-    <w:p/>
     <w:p>
       <w:pPr>
         <w:pStyle w:val="Heading1"/>
@@ -245,6 +437,7 @@
           <w:sz w:val="18"/>
           <w:szCs w:val="18"/>
         </w:rPr>
+        <w:lastRenderedPageBreak/>
         <w:t xml:space="preserve"> </w:t>
       </w:r>
       <w:r>
@@ -334,42 +527,8 @@
         <w:pStyle w:val="Heading1"/>
         <w:spacing w:before="240" w:after="240"/>
         <w:ind w:left="0"/>
-        <w:rPr>
-          <w:i/>
-          <w:sz w:val="18"/>
-          <w:szCs w:val="18"/>
-        </w:rPr>
-      </w:pPr>
-    </w:p>
-    <w:p>
-      <w:pPr>
-        <w:pStyle w:val="Heading1"/>
-        <w:spacing w:before="240" w:after="240"/>
-        <w:ind w:left="0"/>
-      </w:pPr>
-    </w:p>
-    <w:p>
-      <w:pPr>
-        <w:pStyle w:val="Heading1"/>
-        <w:spacing w:before="240" w:after="240"/>
-        <w:ind w:left="0"/>
-      </w:pPr>
-    </w:p>
-    <w:p>
-      <w:pPr>
-        <w:pStyle w:val="Heading1"/>
-        <w:spacing w:before="240" w:after="240"/>
-        <w:ind w:left="0"/>
-      </w:pPr>
-    </w:p>
-    <w:p>
-      <w:pPr>
-        <w:pStyle w:val="Heading1"/>
-        <w:spacing w:before="240" w:after="240"/>
-        <w:ind w:left="0"/>
-      </w:pPr>
-      <w:r>
-        <w:lastRenderedPageBreak/>
+      </w:pPr>
+      <w:r>
         <w:t>Table of Contents</w:t>
       </w:r>
     </w:p>
@@ -390,7 +549,10 @@
         <w:ind w:left="0"/>
       </w:pPr>
       <w:r>
-        <w:t>University Depot Testing Plan........................ 4</w:t>
+        <w:t>Pseudo eBay</w:t>
+      </w:r>
+      <w:r>
+        <w:t xml:space="preserve"> Testing Plan........................ 4</w:t>
       </w:r>
     </w:p>
     <w:p>
@@ -443,10 +605,10 @@
         <w:ind w:left="0"/>
       </w:pPr>
       <w:r>
-        <w:t xml:space="preserve">Classes to be Tested............................. </w:t>
-      </w:r>
-      <w:r>
-        <w:t>5</w:t>
+        <w:t>Classes to be Tested.............................</w:t>
+      </w:r>
+      <w:r>
+        <w:t>6</w:t>
       </w:r>
     </w:p>
     <w:p>
@@ -457,18 +619,36 @@
       </w:pPr>
       <w:bookmarkStart w:id="2" w:name="_6eqz1ksyuxjn" w:colFirst="0" w:colLast="0"/>
       <w:bookmarkEnd w:id="2"/>
-      <w:r>
-        <w:t>EmailController...................... 6</w:t>
-      </w:r>
-    </w:p>
-    <w:p>
-      <w:pPr>
-        <w:pStyle w:val="Heading1"/>
-        <w:spacing w:before="240" w:after="240"/>
-        <w:ind w:left="0"/>
-      </w:pPr>
-      <w:r>
-        <w:t>UserDetailsController....................... 7</w:t>
+      <w:proofErr w:type="spellStart"/>
+      <w:proofErr w:type="gramStart"/>
+      <w:r>
+        <w:t>EmailController</w:t>
+      </w:r>
+      <w:proofErr w:type="spellEnd"/>
+      <w:proofErr w:type="gramEnd"/>
+      <w:r>
+        <w:t>...................... 6</w:t>
+      </w:r>
+      <w:r>
+        <w:t>-7</w:t>
+      </w:r>
+    </w:p>
+    <w:p>
+      <w:pPr>
+        <w:pStyle w:val="Heading1"/>
+        <w:spacing w:before="240" w:after="240"/>
+        <w:ind w:left="0"/>
+      </w:pPr>
+      <w:proofErr w:type="spellStart"/>
+      <w:r>
+        <w:t>UserDetailsController</w:t>
+      </w:r>
+      <w:proofErr w:type="spellEnd"/>
+      <w:r>
+        <w:t xml:space="preserve">....................... </w:t>
+      </w:r>
+      <w:r>
+        <w:t>7-8</w:t>
       </w:r>
     </w:p>
     <w:p>
@@ -481,29 +661,6 @@
         <w:t xml:space="preserve">IndexController.................................................... </w:t>
       </w:r>
       <w:r>
-        <w:t>7</w:t>
-      </w:r>
-    </w:p>
-    <w:p>
-      <w:pPr>
-        <w:pStyle w:val="Heading1"/>
-        <w:spacing w:before="240" w:after="240"/>
-        <w:ind w:left="0"/>
-      </w:pPr>
-      <w:r>
-        <w:t>MarketListingDomainController........................... 8</w:t>
-      </w:r>
-    </w:p>
-    <w:p>
-      <w:pPr>
-        <w:pStyle w:val="Heading1"/>
-        <w:spacing w:before="240" w:after="240"/>
-        <w:ind w:left="0"/>
-      </w:pPr>
-      <w:r>
-        <w:t xml:space="preserve">ConfirmPurchasePageController........................ </w:t>
-      </w:r>
-      <w:r>
         <w:t>8</w:t>
       </w:r>
     </w:p>
@@ -513,34 +670,78 @@
         <w:spacing w:before="240" w:after="240"/>
         <w:ind w:left="0"/>
       </w:pPr>
-      <w:r>
-        <w:t xml:space="preserve">TransactionDetailsPageController........................ </w:t>
-      </w:r>
-      <w:r>
-        <w:t>9</w:t>
-      </w:r>
-    </w:p>
-    <w:p>
-      <w:pPr>
-        <w:pStyle w:val="Heading1"/>
-        <w:spacing w:before="240" w:after="240"/>
-        <w:ind w:left="0"/>
-      </w:pPr>
-      <w:r>
-        <w:t>SellerRatingTest................................................. 1</w:t>
-      </w:r>
-      <w:r>
-        <w:t>0</w:t>
-      </w:r>
-    </w:p>
-    <w:p>
-      <w:pPr>
-        <w:pStyle w:val="Heading1"/>
-        <w:spacing w:before="240" w:after="240"/>
-        <w:ind w:left="0"/>
-      </w:pPr>
-      <w:r>
-        <w:t>Integration Testing...................... 11</w:t>
+      <w:proofErr w:type="spellStart"/>
+      <w:r>
+        <w:t>MarketListingDomainController</w:t>
+      </w:r>
+      <w:proofErr w:type="spellEnd"/>
+      <w:r>
+        <w:t xml:space="preserve">........................... </w:t>
+      </w:r>
+      <w:r>
+        <w:t>8-9</w:t>
+      </w:r>
+    </w:p>
+    <w:p>
+      <w:pPr>
+        <w:pStyle w:val="Heading1"/>
+        <w:spacing w:before="240" w:after="240"/>
+        <w:ind w:left="0"/>
+      </w:pPr>
+      <w:proofErr w:type="spellStart"/>
+      <w:r>
+        <w:t>ConfirmPurchasePageController</w:t>
+      </w:r>
+      <w:proofErr w:type="spellEnd"/>
+      <w:r>
+        <w:t xml:space="preserve">........................ </w:t>
+      </w:r>
+      <w:r>
+        <w:t>9-10</w:t>
+      </w:r>
+    </w:p>
+    <w:p>
+      <w:pPr>
+        <w:pStyle w:val="Heading1"/>
+        <w:spacing w:before="240" w:after="240"/>
+        <w:ind w:left="0"/>
+      </w:pPr>
+      <w:proofErr w:type="spellStart"/>
+      <w:r>
+        <w:t>TransactionDetailsPageController</w:t>
+      </w:r>
+      <w:proofErr w:type="spellEnd"/>
+      <w:r>
+        <w:t xml:space="preserve">........................ </w:t>
+      </w:r>
+      <w:r>
+        <w:t>10-11</w:t>
+      </w:r>
+    </w:p>
+    <w:p>
+      <w:pPr>
+        <w:pStyle w:val="Heading1"/>
+        <w:spacing w:before="240" w:after="240"/>
+        <w:ind w:left="0"/>
+      </w:pPr>
+      <w:r>
+        <w:t xml:space="preserve">SellerRatingTest................................................. </w:t>
+      </w:r>
+      <w:r>
+        <w:t>12</w:t>
+      </w:r>
+    </w:p>
+    <w:p>
+      <w:pPr>
+        <w:pStyle w:val="Heading1"/>
+        <w:spacing w:before="240" w:after="240"/>
+        <w:ind w:left="0"/>
+      </w:pPr>
+      <w:r>
+        <w:t>Integration Testing...................... 1</w:t>
+      </w:r>
+      <w:r>
+        <w:t>2</w:t>
       </w:r>
     </w:p>
     <w:p>
@@ -553,27 +754,20 @@
         <w:t>Black Box Testing............................ 1</w:t>
       </w:r>
       <w:r>
-        <w:t>1</w:t>
-      </w:r>
-    </w:p>
-    <w:p>
-      <w:pPr>
-        <w:pStyle w:val="Heading1"/>
-        <w:spacing w:before="240" w:after="240"/>
-        <w:ind w:left="0"/>
-      </w:pPr>
-      <w:r>
-        <w:t>White Box Testing............................ 12</w:t>
-      </w:r>
-    </w:p>
-    <w:p>
-      <w:pPr>
-        <w:pStyle w:val="Heading1"/>
-        <w:spacing w:before="240" w:after="240"/>
-        <w:ind w:left="0"/>
-      </w:pPr>
-      <w:r>
-        <w:t>User Interface Testing........................ 12</w:t>
+        <w:t>3</w:t>
+      </w:r>
+    </w:p>
+    <w:p>
+      <w:pPr>
+        <w:pStyle w:val="Heading1"/>
+        <w:spacing w:before="240" w:after="240"/>
+        <w:ind w:left="0"/>
+      </w:pPr>
+      <w:r>
+        <w:t>White Box Testing............................ 1</w:t>
+      </w:r>
+      <w:r>
+        <w:t>3</w:t>
       </w:r>
     </w:p>
     <w:p>
@@ -584,30 +778,49 @@
       </w:pPr>
       <w:r>
         <w:lastRenderedPageBreak/>
-        <w:t>Input File Testing.................................. 12</w:t>
-      </w:r>
-    </w:p>
-    <w:p>
-      <w:pPr>
-        <w:pStyle w:val="Heading1"/>
-        <w:spacing w:before="240" w:after="240"/>
-        <w:ind w:left="0"/>
-      </w:pPr>
-      <w:r>
-        <w:t>Boundary Analysis.......................... 13</w:t>
-      </w:r>
-    </w:p>
-    <w:p>
-      <w:pPr>
-        <w:pStyle w:val="Heading1"/>
-        <w:spacing w:before="240" w:after="240"/>
-        <w:ind w:left="0"/>
-      </w:pPr>
-      <w:r>
-        <w:t>Regression Testing......................... 1</w:t>
+        <w:t>User Interface Testing........................ 1</w:t>
       </w:r>
       <w:r>
         <w:t>3</w:t>
+      </w:r>
+    </w:p>
+    <w:p>
+      <w:pPr>
+        <w:pStyle w:val="Heading1"/>
+        <w:spacing w:before="240" w:after="240"/>
+        <w:ind w:left="0"/>
+      </w:pPr>
+      <w:r>
+        <w:t>Input File Testing.................................. 1</w:t>
+      </w:r>
+      <w:r>
+        <w:t>3</w:t>
+      </w:r>
+    </w:p>
+    <w:p>
+      <w:pPr>
+        <w:pStyle w:val="Heading1"/>
+        <w:spacing w:before="240" w:after="240"/>
+        <w:ind w:left="0"/>
+      </w:pPr>
+      <w:r>
+        <w:t xml:space="preserve">Boundary Analysis.......................... </w:t>
+      </w:r>
+      <w:r>
+        <w:t>14</w:t>
+      </w:r>
+    </w:p>
+    <w:p>
+      <w:pPr>
+        <w:pStyle w:val="Heading1"/>
+        <w:spacing w:before="240" w:after="240"/>
+        <w:ind w:left="0"/>
+      </w:pPr>
+      <w:r>
+        <w:t xml:space="preserve">Regression Testing......................... </w:t>
+      </w:r>
+      <w:r>
+        <w:t>14-15</w:t>
       </w:r>
     </w:p>
     <w:p/>
@@ -678,8 +891,10 @@
         <w:ind w:left="0"/>
       </w:pPr>
       <w:r>
-        <w:lastRenderedPageBreak/>
-        <w:t>University Depot Testing Plan</w:t>
+        <w:t>Pseudo eBay</w:t>
+      </w:r>
+      <w:r>
+        <w:t xml:space="preserve"> Testing Plan</w:t>
       </w:r>
     </w:p>
     <w:p>
@@ -710,7 +925,13 @@
         <w:ind w:left="0"/>
       </w:pPr>
       <w:r>
-        <w:t>This document will describe the testing procedures for the University Depot system.  Types of testing will include:</w:t>
+        <w:t xml:space="preserve">This document will describe the testing procedures for the </w:t>
+      </w:r>
+      <w:r>
+        <w:t>Pseudo eBay</w:t>
+      </w:r>
+      <w:r>
+        <w:t xml:space="preserve"> system.  Types of testing will include:</w:t>
       </w:r>
     </w:p>
     <w:p>
@@ -992,14 +1213,23 @@
       <w:r>
         <w:t xml:space="preserve">Click on this link: </w:t>
       </w:r>
-      <w:hyperlink r:id="rId7">
+      <w:hyperlink r:id="rId8">
         <w:r>
           <w:rPr>
             <w:color w:val="1155CC"/>
             <w:u w:val="single"/>
           </w:rPr>
-          <w:t>Spring Initializr</w:t>
+          <w:t xml:space="preserve">Spring </w:t>
         </w:r>
+        <w:proofErr w:type="spellStart"/>
+        <w:r>
+          <w:rPr>
+            <w:color w:val="1155CC"/>
+            <w:u w:val="single"/>
+          </w:rPr>
+          <w:t>Initializr</w:t>
+        </w:r>
+        <w:proofErr w:type="spellEnd"/>
       </w:hyperlink>
     </w:p>
     <w:p>
@@ -1039,8 +1269,13 @@
         <w:t xml:space="preserve">      </w:t>
       </w:r>
       <w:r>
-        <w:t>Under Language, select Java</w:t>
-      </w:r>
+        <w:t xml:space="preserve">Under Language, select </w:t>
+      </w:r>
+      <w:proofErr w:type="gramStart"/>
+      <w:r>
+        <w:t>Java</w:t>
+      </w:r>
+      <w:proofErr w:type="gramEnd"/>
     </w:p>
     <w:p>
       <w:pPr>
@@ -1079,8 +1314,13 @@
         <w:t xml:space="preserve">      </w:t>
       </w:r>
       <w:r>
-        <w:t>Under Project Metadata, create a Group name, a Name and a   Package name</w:t>
-      </w:r>
+        <w:t xml:space="preserve">Under Project Metadata, create a Group name, a Name and a   Package </w:t>
+      </w:r>
+      <w:proofErr w:type="gramStart"/>
+      <w:r>
+        <w:t>name</w:t>
+      </w:r>
+      <w:proofErr w:type="gramEnd"/>
     </w:p>
     <w:p>
       <w:pPr>
@@ -1101,8 +1341,13 @@
         <w:t xml:space="preserve">      </w:t>
       </w:r>
       <w:r>
-        <w:t>Under Packaging, select Jar</w:t>
-      </w:r>
+        <w:t xml:space="preserve">Under Packaging, select </w:t>
+      </w:r>
+      <w:proofErr w:type="gramStart"/>
+      <w:r>
+        <w:t>Jar</w:t>
+      </w:r>
+      <w:proofErr w:type="gramEnd"/>
     </w:p>
     <w:p>
       <w:pPr>
@@ -1123,8 +1368,13 @@
         <w:t xml:space="preserve">      </w:t>
       </w:r>
       <w:r>
-        <w:t>Under Java, select 17</w:t>
-      </w:r>
+        <w:t xml:space="preserve">Under Java, select </w:t>
+      </w:r>
+      <w:proofErr w:type="gramStart"/>
+      <w:r>
+        <w:t>17</w:t>
+      </w:r>
+      <w:proofErr w:type="gramEnd"/>
     </w:p>
     <w:p>
       <w:pPr>
@@ -1145,8 +1395,13 @@
         <w:t xml:space="preserve">      </w:t>
       </w:r>
       <w:r>
-        <w:t>Under Dependencies, add any dependencies relevant to the project</w:t>
-      </w:r>
+        <w:t xml:space="preserve">Under Dependencies, add any dependencies relevant to the </w:t>
+      </w:r>
+      <w:proofErr w:type="gramStart"/>
+      <w:r>
+        <w:t>project</w:t>
+      </w:r>
+      <w:proofErr w:type="gramEnd"/>
     </w:p>
     <w:p>
       <w:pPr>
@@ -1191,7 +1446,15 @@
         <w:ind w:left="0"/>
       </w:pPr>
       <w:r>
-        <w:t xml:space="preserve">Unit testing involves creating tests to assure each method is functioning correctly for each unit or class. Our group used a mix of Junit testing and SpringBoot testing. </w:t>
+        <w:t xml:space="preserve">Unit testing involves creating tests to assure each method is functioning correctly for each unit or class. Our group used a mix of Junit testing and </w:t>
+      </w:r>
+      <w:proofErr w:type="spellStart"/>
+      <w:r>
+        <w:t>SpringBoot</w:t>
+      </w:r>
+      <w:proofErr w:type="spellEnd"/>
+      <w:r>
+        <w:t xml:space="preserve"> testing. </w:t>
       </w:r>
     </w:p>
     <w:p>
@@ -1206,14 +1469,36 @@
       </w:pPr>
       <w:bookmarkStart w:id="15" w:name="_vblp5k61ezx1" w:colFirst="0" w:colLast="0"/>
       <w:bookmarkEnd w:id="15"/>
-      <w:r>
+    </w:p>
+    <w:p>
+      <w:pPr>
+        <w:pStyle w:val="Heading1"/>
+        <w:spacing w:after="120"/>
         <w:rPr>
           <w:b/>
           <w:sz w:val="46"/>
           <w:szCs w:val="46"/>
         </w:rPr>
-        <w:t>Classes to be Tested</w:t>
-      </w:r>
+      </w:pPr>
+      <w:r>
+        <w:rPr>
+          <w:b/>
+          <w:sz w:val="46"/>
+          <w:szCs w:val="46"/>
+        </w:rPr>
+        <w:lastRenderedPageBreak/>
+        <w:t xml:space="preserve">Classes to be </w:t>
+      </w:r>
+      <w:proofErr w:type="gramStart"/>
+      <w:r>
+        <w:rPr>
+          <w:b/>
+          <w:sz w:val="46"/>
+          <w:szCs w:val="46"/>
+        </w:rPr>
+        <w:t>Tested</w:t>
+      </w:r>
+      <w:proofErr w:type="gramEnd"/>
     </w:p>
     <w:p>
       <w:pPr>
@@ -1227,7 +1512,23 @@
           <w:sz w:val="26"/>
           <w:szCs w:val="26"/>
         </w:rPr>
-        <w:t xml:space="preserve">This is only a small percentage of the classes to be tested </w:t>
+        <w:t xml:space="preserve">This is only a small percentage of the classes to be </w:t>
+      </w:r>
+      <w:proofErr w:type="gramStart"/>
+      <w:r>
+        <w:rPr>
+          <w:sz w:val="26"/>
+          <w:szCs w:val="26"/>
+        </w:rPr>
+        <w:t>tested</w:t>
+      </w:r>
+      <w:proofErr w:type="gramEnd"/>
+      <w:r>
+        <w:rPr>
+          <w:sz w:val="26"/>
+          <w:szCs w:val="26"/>
+        </w:rPr>
+        <w:t xml:space="preserve"> </w:t>
       </w:r>
     </w:p>
     <w:p>
@@ -1243,15 +1544,16 @@
       </w:pPr>
       <w:bookmarkStart w:id="16" w:name="_8a26l9wa7fxx" w:colFirst="0" w:colLast="0"/>
       <w:bookmarkEnd w:id="16"/>
+      <w:proofErr w:type="spellStart"/>
       <w:r>
         <w:rPr>
           <w:b/>
           <w:sz w:val="34"/>
           <w:szCs w:val="34"/>
         </w:rPr>
-        <w:lastRenderedPageBreak/>
         <w:t>EmailControllert</w:t>
       </w:r>
+      <w:proofErr w:type="spellEnd"/>
     </w:p>
     <w:p>
       <w:pPr>
@@ -1271,8 +1573,13 @@
         <w:t xml:space="preserve">         </w:t>
       </w:r>
       <w:r>
-        <w:t>Test getJavaMailSender</w:t>
-      </w:r>
+        <w:t xml:space="preserve">Test </w:t>
+      </w:r>
+      <w:proofErr w:type="spellStart"/>
+      <w:r>
+        <w:t>getJavaMailSender</w:t>
+      </w:r>
+      <w:proofErr w:type="spellEnd"/>
     </w:p>
     <w:p>
       <w:pPr>
@@ -1295,7 +1602,15 @@
         <w:t xml:space="preserve">   </w:t>
       </w:r>
       <w:r>
-        <w:t xml:space="preserve">Test to see if the mail is loaded and sent correctly </w:t>
+        <w:t xml:space="preserve">Test to see if the mail is loaded and sent </w:t>
+      </w:r>
+      <w:proofErr w:type="gramStart"/>
+      <w:r>
+        <w:t>correctly</w:t>
+      </w:r>
+      <w:proofErr w:type="gramEnd"/>
+      <w:r>
+        <w:t xml:space="preserve"> </w:t>
       </w:r>
     </w:p>
     <w:p>
@@ -1321,8 +1636,13 @@
         <w:t xml:space="preserve">   </w:t>
       </w:r>
       <w:r>
-        <w:t>If it throws an exception if matches false</w:t>
-      </w:r>
+        <w:t xml:space="preserve">If it throws an exception if matches </w:t>
+      </w:r>
+      <w:proofErr w:type="gramStart"/>
+      <w:r>
+        <w:t>false</w:t>
+      </w:r>
+      <w:proofErr w:type="gramEnd"/>
     </w:p>
     <w:p>
       <w:pPr>
@@ -1342,8 +1662,13 @@
         <w:t xml:space="preserve">         </w:t>
       </w:r>
       <w:r>
-        <w:t>Test verificationEmail</w:t>
-      </w:r>
+        <w:t xml:space="preserve">Test </w:t>
+      </w:r>
+      <w:proofErr w:type="spellStart"/>
+      <w:r>
+        <w:t>verificationEmail</w:t>
+      </w:r>
+      <w:proofErr w:type="spellEnd"/>
     </w:p>
     <w:p>
       <w:pPr>
@@ -1366,8 +1691,13 @@
         <w:t xml:space="preserve">   </w:t>
       </w:r>
       <w:r>
-        <w:t>Tests to see if a user got a verification email with a code</w:t>
-      </w:r>
+        <w:t xml:space="preserve">Tests to see if a user got a verification email with a </w:t>
+      </w:r>
+      <w:proofErr w:type="gramStart"/>
+      <w:r>
+        <w:t>code</w:t>
+      </w:r>
+      <w:proofErr w:type="gramEnd"/>
     </w:p>
     <w:p>
       <w:pPr>
@@ -1390,7 +1720,15 @@
         <w:t xml:space="preserve">   </w:t>
       </w:r>
       <w:r>
-        <w:t xml:space="preserve">Throws an exception if the verification doesn’t load </w:t>
+        <w:t xml:space="preserve">Throws an exception if the verification doesn’t </w:t>
+      </w:r>
+      <w:proofErr w:type="gramStart"/>
+      <w:r>
+        <w:t>load</w:t>
+      </w:r>
+      <w:proofErr w:type="gramEnd"/>
+      <w:r>
+        <w:t xml:space="preserve"> </w:t>
       </w:r>
     </w:p>
     <w:p>
@@ -1411,8 +1749,13 @@
         <w:t xml:space="preserve">         </w:t>
       </w:r>
       <w:r>
-        <w:t>Test messageEmail</w:t>
-      </w:r>
+        <w:t xml:space="preserve">Test </w:t>
+      </w:r>
+      <w:proofErr w:type="spellStart"/>
+      <w:r>
+        <w:t>messageEmail</w:t>
+      </w:r>
+      <w:proofErr w:type="spellEnd"/>
     </w:p>
     <w:p>
       <w:pPr>
@@ -1435,8 +1778,13 @@
         <w:t xml:space="preserve">   </w:t>
       </w:r>
       <w:r>
-        <w:t>Test to see if the email was sent and received to the user</w:t>
-      </w:r>
+        <w:t xml:space="preserve">Test to see if the email was sent and received to the </w:t>
+      </w:r>
+      <w:proofErr w:type="gramStart"/>
+      <w:r>
+        <w:t>user</w:t>
+      </w:r>
+      <w:proofErr w:type="gramEnd"/>
     </w:p>
     <w:p>
       <w:pPr>
@@ -1461,7 +1809,15 @@
         <w:t xml:space="preserve">   </w:t>
       </w:r>
       <w:r>
-        <w:t xml:space="preserve">Throws an exception if the message doesn’t send or isn’t received </w:t>
+        <w:t xml:space="preserve">Throws an exception if the message doesn’t send or isn’t </w:t>
+      </w:r>
+      <w:proofErr w:type="gramStart"/>
+      <w:r>
+        <w:t>received</w:t>
+      </w:r>
+      <w:proofErr w:type="gramEnd"/>
+      <w:r>
+        <w:t xml:space="preserve"> </w:t>
       </w:r>
     </w:p>
     <w:p>
@@ -1482,8 +1838,13 @@
         <w:t xml:space="preserve">         </w:t>
       </w:r>
       <w:r>
-        <w:t>Test usernameRecovery</w:t>
-      </w:r>
+        <w:t xml:space="preserve">Test </w:t>
+      </w:r>
+      <w:proofErr w:type="spellStart"/>
+      <w:r>
+        <w:t>usernameRecovery</w:t>
+      </w:r>
+      <w:proofErr w:type="spellEnd"/>
     </w:p>
     <w:p>
       <w:pPr>
@@ -1508,8 +1869,13 @@
         <w:t xml:space="preserve">   </w:t>
       </w:r>
       <w:r>
-        <w:t>Tests to see that a user can recover their username</w:t>
-      </w:r>
+        <w:t xml:space="preserve">Tests to see that a user can recover their </w:t>
+      </w:r>
+      <w:proofErr w:type="gramStart"/>
+      <w:r>
+        <w:t>username</w:t>
+      </w:r>
+      <w:proofErr w:type="gramEnd"/>
     </w:p>
     <w:p>
       <w:pPr>
@@ -1534,8 +1900,13 @@
         <w:t xml:space="preserve">   </w:t>
       </w:r>
       <w:r>
-        <w:t>Throws an exception if it can’t find the email attached to the username</w:t>
-      </w:r>
+        <w:t xml:space="preserve">Throws an exception if it can’t find the email attached to the </w:t>
+      </w:r>
+      <w:proofErr w:type="gramStart"/>
+      <w:r>
+        <w:t>username</w:t>
+      </w:r>
+      <w:proofErr w:type="gramEnd"/>
     </w:p>
     <w:p>
       <w:pPr>
@@ -1555,8 +1926,13 @@
         <w:t xml:space="preserve">         </w:t>
       </w:r>
       <w:r>
-        <w:t>Test applicationAccepted</w:t>
-      </w:r>
+        <w:t xml:space="preserve">Test </w:t>
+      </w:r>
+      <w:proofErr w:type="spellStart"/>
+      <w:r>
+        <w:t>applicationAccepted</w:t>
+      </w:r>
+      <w:proofErr w:type="spellEnd"/>
     </w:p>
     <w:p>
       <w:pPr>
@@ -1570,6 +1946,7 @@
         <w:rPr>
           <w:rFonts w:ascii="Courier New" w:eastAsia="Courier New" w:hAnsi="Courier New" w:cs="Courier New"/>
         </w:rPr>
+        <w:lastRenderedPageBreak/>
         <w:t>o</w:t>
       </w:r>
       <w:r>
@@ -1581,7 +1958,15 @@
         <w:t xml:space="preserve">   </w:t>
       </w:r>
       <w:r>
-        <w:t xml:space="preserve">Tests to see if the application loads and matches with what the test creates for it </w:t>
+        <w:t xml:space="preserve">Tests to see if the application loads and matches with what the test creates for </w:t>
+      </w:r>
+      <w:proofErr w:type="gramStart"/>
+      <w:r>
+        <w:t>it</w:t>
+      </w:r>
+      <w:proofErr w:type="gramEnd"/>
+      <w:r>
+        <w:t xml:space="preserve"> </w:t>
       </w:r>
     </w:p>
     <w:p>
@@ -1607,8 +1992,13 @@
         <w:t xml:space="preserve">   </w:t>
       </w:r>
       <w:r>
-        <w:t>Throws an exception if one of the strings don’t match up</w:t>
-      </w:r>
+        <w:t xml:space="preserve">Throws an exception if one of the strings don’t match </w:t>
+      </w:r>
+      <w:proofErr w:type="gramStart"/>
+      <w:r>
+        <w:t>up</w:t>
+      </w:r>
+      <w:proofErr w:type="gramEnd"/>
     </w:p>
     <w:p>
       <w:pPr>
@@ -1628,8 +2018,13 @@
         <w:t xml:space="preserve">         </w:t>
       </w:r>
       <w:r>
-        <w:t>Test applicationRejected</w:t>
-      </w:r>
+        <w:t xml:space="preserve">Test </w:t>
+      </w:r>
+      <w:proofErr w:type="spellStart"/>
+      <w:r>
+        <w:t>applicationRejected</w:t>
+      </w:r>
+      <w:proofErr w:type="spellEnd"/>
     </w:p>
     <w:p>
       <w:pPr>
@@ -1643,7 +2038,6 @@
         <w:rPr>
           <w:rFonts w:ascii="Courier New" w:eastAsia="Courier New" w:hAnsi="Courier New" w:cs="Courier New"/>
         </w:rPr>
-        <w:lastRenderedPageBreak/>
         <w:t>o</w:t>
       </w:r>
       <w:r>
@@ -1655,7 +2049,15 @@
         <w:t xml:space="preserve">   </w:t>
       </w:r>
       <w:r>
-        <w:t xml:space="preserve">Tests to see if the application loads and matches with what the test creates for it </w:t>
+        <w:t xml:space="preserve">Tests to see if the application loads and matches with what the test creates for </w:t>
+      </w:r>
+      <w:proofErr w:type="gramStart"/>
+      <w:r>
+        <w:t>it</w:t>
+      </w:r>
+      <w:proofErr w:type="gramEnd"/>
+      <w:r>
+        <w:t xml:space="preserve"> </w:t>
       </w:r>
     </w:p>
     <w:p>
@@ -1681,7 +2083,15 @@
         <w:t xml:space="preserve">   </w:t>
       </w:r>
       <w:r>
-        <w:t xml:space="preserve">Throws an exception if one of the strings doesn’t load </w:t>
+        <w:t xml:space="preserve">Throws an exception if one of the strings doesn’t </w:t>
+      </w:r>
+      <w:proofErr w:type="gramStart"/>
+      <w:r>
+        <w:t>load</w:t>
+      </w:r>
+      <w:proofErr w:type="gramEnd"/>
+      <w:r>
+        <w:t xml:space="preserve"> </w:t>
       </w:r>
     </w:p>
     <w:p>
@@ -1702,8 +2112,13 @@
         <w:t xml:space="preserve">         </w:t>
       </w:r>
       <w:r>
-        <w:t>Test updateTicketStatus</w:t>
-      </w:r>
+        <w:t xml:space="preserve">Test </w:t>
+      </w:r>
+      <w:proofErr w:type="spellStart"/>
+      <w:r>
+        <w:t>updateTicketStatus</w:t>
+      </w:r>
+      <w:proofErr w:type="spellEnd"/>
     </w:p>
     <w:p>
       <w:pPr>
@@ -1728,8 +2143,13 @@
         <w:t xml:space="preserve">   </w:t>
       </w:r>
       <w:r>
-        <w:t>Tests to see if the system can update the ticket</w:t>
-      </w:r>
+        <w:t xml:space="preserve">Tests to see if the system can update the </w:t>
+      </w:r>
+      <w:proofErr w:type="gramStart"/>
+      <w:r>
+        <w:t>ticket</w:t>
+      </w:r>
+      <w:proofErr w:type="gramEnd"/>
     </w:p>
     <w:p>
       <w:pPr>
@@ -1754,7 +2174,15 @@
         <w:t xml:space="preserve">   </w:t>
       </w:r>
       <w:r>
-        <w:t xml:space="preserve">Throws an exception if the ticket info doesn’t load </w:t>
+        <w:t xml:space="preserve">Throws an exception if the ticket info doesn’t </w:t>
+      </w:r>
+      <w:proofErr w:type="gramStart"/>
+      <w:r>
+        <w:t>load</w:t>
+      </w:r>
+      <w:proofErr w:type="gramEnd"/>
+      <w:r>
+        <w:t xml:space="preserve"> </w:t>
       </w:r>
     </w:p>
     <w:p>
@@ -1770,6 +2198,7 @@
       </w:pPr>
       <w:bookmarkStart w:id="27" w:name="_z04743ircpb0" w:colFirst="0" w:colLast="0"/>
       <w:bookmarkEnd w:id="27"/>
+      <w:proofErr w:type="spellStart"/>
       <w:r>
         <w:rPr>
           <w:b/>
@@ -1778,6 +2207,7 @@
         </w:rPr>
         <w:t>UserDetailsController</w:t>
       </w:r>
+      <w:proofErr w:type="spellEnd"/>
     </w:p>
     <w:p>
       <w:pPr>
@@ -1797,8 +2227,13 @@
         <w:t xml:space="preserve">         </w:t>
       </w:r>
       <w:r>
-        <w:t>Test updatePaymentDetailsSuccess</w:t>
-      </w:r>
+        <w:t xml:space="preserve">Test </w:t>
+      </w:r>
+      <w:proofErr w:type="spellStart"/>
+      <w:r>
+        <w:t>updatePaymentDetailsSuccess</w:t>
+      </w:r>
+      <w:proofErr w:type="spellEnd"/>
     </w:p>
     <w:p>
       <w:pPr>
@@ -1821,7 +2256,15 @@
         <w:t xml:space="preserve">   </w:t>
       </w:r>
       <w:r>
-        <w:t>Test each results of each valid field one by one in order to ensure that each field has working validation</w:t>
+        <w:t xml:space="preserve">Test each </w:t>
+      </w:r>
+      <w:proofErr w:type="gramStart"/>
+      <w:r>
+        <w:t>results</w:t>
+      </w:r>
+      <w:proofErr w:type="gramEnd"/>
+      <w:r>
+        <w:t xml:space="preserve"> of each valid field one by one in order to ensure that each field has working validation</w:t>
       </w:r>
     </w:p>
     <w:p>
@@ -1842,8 +2285,60 @@
         <w:t xml:space="preserve">         </w:t>
       </w:r>
       <w:r>
-        <w:t>Test updatePaymentDetailsFailure</w:t>
-      </w:r>
+        <w:t xml:space="preserve">Test </w:t>
+      </w:r>
+      <w:proofErr w:type="spellStart"/>
+      <w:r>
+        <w:t>updatePaymentDetailsFailure</w:t>
+      </w:r>
+      <w:proofErr w:type="spellEnd"/>
+    </w:p>
+    <w:p>
+      <w:pPr>
+        <w:pStyle w:val="Heading1"/>
+        <w:numPr>
+          <w:ilvl w:val="0"/>
+          <w:numId w:val="1"/>
+        </w:numPr>
+        <w:spacing w:before="240" w:after="240"/>
+      </w:pPr>
+      <w:r>
+        <w:t xml:space="preserve">Test each </w:t>
+      </w:r>
+      <w:proofErr w:type="gramStart"/>
+      <w:r>
+        <w:t>results</w:t>
+      </w:r>
+      <w:proofErr w:type="gramEnd"/>
+      <w:r>
+        <w:t xml:space="preserve"> of each invalid field one by one in order to ensure that each field has working validation</w:t>
+      </w:r>
+    </w:p>
+    <w:p>
+      <w:pPr>
+        <w:pStyle w:val="Heading1"/>
+        <w:spacing w:before="240" w:after="240"/>
+        <w:ind w:left="720"/>
+      </w:pPr>
+      <w:r>
+        <w:t>·</w:t>
+      </w:r>
+      <w:r>
+        <w:rPr>
+          <w:rFonts w:ascii="Times New Roman" w:eastAsia="Times New Roman" w:hAnsi="Times New Roman" w:cs="Times New Roman"/>
+          <w:sz w:val="14"/>
+          <w:szCs w:val="14"/>
+        </w:rPr>
+        <w:t xml:space="preserve">         </w:t>
+      </w:r>
+      <w:r>
+        <w:t xml:space="preserve">Test </w:t>
+      </w:r>
+      <w:proofErr w:type="spellStart"/>
+      <w:r>
+        <w:t>updateShippingDetailsSuccess</w:t>
+      </w:r>
+      <w:proofErr w:type="spellEnd"/>
     </w:p>
     <w:p>
       <w:pPr>
@@ -1866,7 +2361,63 @@
         <w:t xml:space="preserve">   </w:t>
       </w:r>
       <w:r>
-        <w:t>Test each results of each invalid field one by one in order to ensure that each field has working validation</w:t>
+        <w:t xml:space="preserve">Test each </w:t>
+      </w:r>
+      <w:proofErr w:type="gramStart"/>
+      <w:r>
+        <w:t>results</w:t>
+      </w:r>
+      <w:proofErr w:type="gramEnd"/>
+      <w:r>
+        <w:t xml:space="preserve"> of each valid field one by one in order to ensure that each field has working validation</w:t>
+      </w:r>
+    </w:p>
+    <w:p>
+      <w:pPr>
+        <w:pStyle w:val="Heading1"/>
+        <w:spacing w:before="240" w:after="240"/>
+        <w:ind w:left="720"/>
+      </w:pPr>
+      <w:r>
+        <w:lastRenderedPageBreak/>
+        <w:t>·</w:t>
+      </w:r>
+      <w:r>
+        <w:rPr>
+          <w:rFonts w:ascii="Times New Roman" w:eastAsia="Times New Roman" w:hAnsi="Times New Roman" w:cs="Times New Roman"/>
+          <w:sz w:val="14"/>
+          <w:szCs w:val="14"/>
+        </w:rPr>
+        <w:t xml:space="preserve">         </w:t>
+      </w:r>
+      <w:r>
+        <w:t xml:space="preserve">Test </w:t>
+      </w:r>
+      <w:proofErr w:type="spellStart"/>
+      <w:r>
+        <w:t>updateShippingDetailsFailure</w:t>
+      </w:r>
+      <w:proofErr w:type="spellEnd"/>
+    </w:p>
+    <w:p>
+      <w:pPr>
+        <w:pStyle w:val="Heading1"/>
+        <w:numPr>
+          <w:ilvl w:val="0"/>
+          <w:numId w:val="1"/>
+        </w:numPr>
+        <w:spacing w:before="240" w:after="240"/>
+      </w:pPr>
+      <w:r>
+        <w:t xml:space="preserve">Test each </w:t>
+      </w:r>
+      <w:proofErr w:type="gramStart"/>
+      <w:r>
+        <w:t>results</w:t>
+      </w:r>
+      <w:proofErr w:type="gramEnd"/>
+      <w:r>
+        <w:t xml:space="preserve"> of each invalid field one by one in order to ensure that each field has working validation</w:t>
       </w:r>
     </w:p>
     <w:p>
@@ -1889,8 +2440,13 @@
         <w:t xml:space="preserve">         </w:t>
       </w:r>
       <w:r>
-        <w:t>Test updateDirectDepositDetailsSuccess</w:t>
-      </w:r>
+        <w:t xml:space="preserve">Test </w:t>
+      </w:r>
+      <w:proofErr w:type="spellStart"/>
+      <w:r>
+        <w:t>updateDirectDepositDetailsSuccess</w:t>
+      </w:r>
+      <w:proofErr w:type="spellEnd"/>
     </w:p>
     <w:p>
       <w:pPr>
@@ -1915,8 +2471,23 @@
         <w:t xml:space="preserve">   </w:t>
       </w:r>
       <w:r>
-        <w:t>Tests that updateDepositDetails can add new DirectDepositDetails</w:t>
-      </w:r>
+        <w:t xml:space="preserve">Tests that </w:t>
+      </w:r>
+      <w:proofErr w:type="spellStart"/>
+      <w:r>
+        <w:t>updateDepositDetails</w:t>
+      </w:r>
+      <w:proofErr w:type="spellEnd"/>
+      <w:r>
+        <w:t xml:space="preserve"> can add new </w:t>
+      </w:r>
+      <w:proofErr w:type="spellStart"/>
+      <w:proofErr w:type="gramStart"/>
+      <w:r>
+        <w:t>DirectDepositDetails</w:t>
+      </w:r>
+      <w:proofErr w:type="spellEnd"/>
+      <w:proofErr w:type="gramEnd"/>
     </w:p>
     <w:p>
       <w:pPr>
@@ -1938,8 +2509,13 @@
         <w:t xml:space="preserve">         </w:t>
       </w:r>
       <w:r>
-        <w:t>Test updateDirectDepositDetailsFailure</w:t>
-      </w:r>
+        <w:t xml:space="preserve">Test </w:t>
+      </w:r>
+      <w:proofErr w:type="spellStart"/>
+      <w:r>
+        <w:t>updateDirectDepositDetailsFailure</w:t>
+      </w:r>
+      <w:proofErr w:type="spellEnd"/>
     </w:p>
     <w:p>
       <w:pPr>
@@ -1964,8 +2540,21 @@
         <w:t xml:space="preserve">   </w:t>
       </w:r>
       <w:r>
-        <w:t>Tests that invalid PaymentDetails submissions are rejected</w:t>
-      </w:r>
+        <w:t xml:space="preserve">Tests that invalid </w:t>
+      </w:r>
+      <w:proofErr w:type="spellStart"/>
+      <w:r>
+        <w:t>PaymentDetails</w:t>
+      </w:r>
+      <w:proofErr w:type="spellEnd"/>
+      <w:r>
+        <w:t xml:space="preserve"> submissions are </w:t>
+      </w:r>
+      <w:proofErr w:type="gramStart"/>
+      <w:r>
+        <w:t>rejected</w:t>
+      </w:r>
+      <w:proofErr w:type="gramEnd"/>
     </w:p>
     <w:p>
       <w:pPr>
@@ -1980,6 +2569,7 @@
       </w:pPr>
       <w:bookmarkStart w:id="32" w:name="_bxszcxazi0pa" w:colFirst="0" w:colLast="0"/>
       <w:bookmarkEnd w:id="32"/>
+      <w:proofErr w:type="spellStart"/>
       <w:r>
         <w:rPr>
           <w:b/>
@@ -1988,6 +2578,7 @@
         </w:rPr>
         <w:t>IndexController</w:t>
       </w:r>
+      <w:proofErr w:type="spellEnd"/>
     </w:p>
     <w:p>
       <w:pPr>
@@ -2007,8 +2598,13 @@
         <w:t xml:space="preserve">         </w:t>
       </w:r>
       <w:r>
-        <w:t>Test indexStatusTests</w:t>
-      </w:r>
+        <w:t xml:space="preserve">Test </w:t>
+      </w:r>
+      <w:proofErr w:type="spellStart"/>
+      <w:r>
+        <w:t>indexStatusTests</w:t>
+      </w:r>
+      <w:proofErr w:type="spellEnd"/>
     </w:p>
     <w:p>
       <w:pPr>
@@ -2020,7 +2616,6 @@
         <w:rPr>
           <w:rFonts w:ascii="Courier New" w:eastAsia="Courier New" w:hAnsi="Courier New" w:cs="Courier New"/>
         </w:rPr>
-        <w:lastRenderedPageBreak/>
         <w:t>o</w:t>
       </w:r>
       <w:r>
@@ -2032,8 +2627,13 @@
         <w:t xml:space="preserve">   </w:t>
       </w:r>
       <w:r>
-        <w:t>Tests that invalid indexes are rejected</w:t>
-      </w:r>
+        <w:t xml:space="preserve">Tests that invalid indexes are </w:t>
+      </w:r>
+      <w:proofErr w:type="gramStart"/>
+      <w:r>
+        <w:t>rejected</w:t>
+      </w:r>
+      <w:proofErr w:type="gramEnd"/>
     </w:p>
     <w:p>
       <w:pPr>
@@ -2055,8 +2655,13 @@
         <w:t xml:space="preserve">         </w:t>
       </w:r>
       <w:r>
-        <w:t>Test applicationPostTest</w:t>
-      </w:r>
+        <w:t xml:space="preserve">Test </w:t>
+      </w:r>
+      <w:proofErr w:type="spellStart"/>
+      <w:r>
+        <w:t>applicationPostTest</w:t>
+      </w:r>
+      <w:proofErr w:type="spellEnd"/>
     </w:p>
     <w:p>
       <w:pPr>
@@ -2081,8 +2686,13 @@
         <w:t xml:space="preserve">   </w:t>
       </w:r>
       <w:r>
-        <w:t>Tests that invalid applications are rejected</w:t>
-      </w:r>
+        <w:t xml:space="preserve">Tests that invalid applications are </w:t>
+      </w:r>
+      <w:proofErr w:type="gramStart"/>
+      <w:r>
+        <w:t>rejected</w:t>
+      </w:r>
+      <w:proofErr w:type="gramEnd"/>
     </w:p>
     <w:p>
       <w:pPr>
@@ -2097,6 +2707,7 @@
       </w:pPr>
       <w:bookmarkStart w:id="35" w:name="_42x3qgmifrkx" w:colFirst="0" w:colLast="0"/>
       <w:bookmarkEnd w:id="35"/>
+      <w:proofErr w:type="spellStart"/>
       <w:r>
         <w:rPr>
           <w:b/>
@@ -2105,6 +2716,7 @@
         </w:rPr>
         <w:t>MarketListingDomainController</w:t>
       </w:r>
+      <w:proofErr w:type="spellEnd"/>
     </w:p>
     <w:p>
       <w:pPr>
@@ -2124,8 +2736,13 @@
         <w:t xml:space="preserve">         </w:t>
       </w:r>
       <w:r>
-        <w:t>Test purchaseQuantityValid</w:t>
-      </w:r>
+        <w:t xml:space="preserve">Test </w:t>
+      </w:r>
+      <w:proofErr w:type="spellStart"/>
+      <w:r>
+        <w:t>purchaseQuantityValid</w:t>
+      </w:r>
+      <w:proofErr w:type="spellEnd"/>
     </w:p>
     <w:p>
       <w:pPr>
@@ -2148,8 +2765,21 @@
         <w:t xml:space="preserve">   </w:t>
       </w:r>
       <w:r>
-        <w:t>Tests the marketListingPurchaseUpdate function when the quantity purchased is valid</w:t>
-      </w:r>
+        <w:t xml:space="preserve">Tests the </w:t>
+      </w:r>
+      <w:proofErr w:type="spellStart"/>
+      <w:r>
+        <w:t>marketListingPurchaseUpdate</w:t>
+      </w:r>
+      <w:proofErr w:type="spellEnd"/>
+      <w:r>
+        <w:t xml:space="preserve"> function when the quantity purchased is </w:t>
+      </w:r>
+      <w:proofErr w:type="gramStart"/>
+      <w:r>
+        <w:t>valid</w:t>
+      </w:r>
+      <w:proofErr w:type="gramEnd"/>
     </w:p>
     <w:p>
       <w:pPr>
@@ -2169,8 +2799,13 @@
         <w:t xml:space="preserve">         </w:t>
       </w:r>
       <w:r>
-        <w:t>Test PurchaseQuantityInvalid</w:t>
-      </w:r>
+        <w:t xml:space="preserve">Test </w:t>
+      </w:r>
+      <w:proofErr w:type="spellStart"/>
+      <w:r>
+        <w:t>PurchaseQuantityInvalid</w:t>
+      </w:r>
+      <w:proofErr w:type="spellEnd"/>
     </w:p>
     <w:p>
       <w:pPr>
@@ -2193,8 +2828,21 @@
         <w:t xml:space="preserve">   </w:t>
       </w:r>
       <w:r>
-        <w:t>Tests the marketListingPurchaseUpdate function when the quantity purchased is invalid</w:t>
-      </w:r>
+        <w:t xml:space="preserve">Tests the </w:t>
+      </w:r>
+      <w:proofErr w:type="spellStart"/>
+      <w:r>
+        <w:t>marketListingPurchaseUpdate</w:t>
+      </w:r>
+      <w:proofErr w:type="spellEnd"/>
+      <w:r>
+        <w:t xml:space="preserve"> function when the quantity purchased is </w:t>
+      </w:r>
+      <w:proofErr w:type="gramStart"/>
+      <w:r>
+        <w:t>invalid</w:t>
+      </w:r>
+      <w:proofErr w:type="gramEnd"/>
     </w:p>
     <w:p>
       <w:pPr>
@@ -2203,6 +2851,7 @@
         <w:ind w:left="720"/>
       </w:pPr>
       <w:r>
+        <w:lastRenderedPageBreak/>
         <w:t>·</w:t>
       </w:r>
       <w:r>
@@ -2214,8 +2863,13 @@
         <w:t xml:space="preserve">         </w:t>
       </w:r>
       <w:r>
-        <w:t>Test PurchaseQuantityListingDeleted</w:t>
-      </w:r>
+        <w:t xml:space="preserve">Test </w:t>
+      </w:r>
+      <w:proofErr w:type="spellStart"/>
+      <w:r>
+        <w:t>PurchaseQuantityListingDeleted</w:t>
+      </w:r>
+      <w:proofErr w:type="spellEnd"/>
     </w:p>
     <w:p>
       <w:pPr>
@@ -2238,8 +2892,21 @@
         <w:t xml:space="preserve">   </w:t>
       </w:r>
       <w:r>
-        <w:t>Verifies that marketListingPurchaseUpdate fails when the listing is deleted</w:t>
-      </w:r>
+        <w:t xml:space="preserve">Verifies that </w:t>
+      </w:r>
+      <w:proofErr w:type="spellStart"/>
+      <w:r>
+        <w:t>marketListingPurchaseUpdate</w:t>
+      </w:r>
+      <w:proofErr w:type="spellEnd"/>
+      <w:r>
+        <w:t xml:space="preserve"> fails when the listing is </w:t>
+      </w:r>
+      <w:proofErr w:type="gramStart"/>
+      <w:r>
+        <w:t>deleted</w:t>
+      </w:r>
+      <w:proofErr w:type="gramEnd"/>
     </w:p>
     <w:p>
       <w:pPr>
@@ -2254,6 +2921,7 @@
       </w:pPr>
       <w:bookmarkStart w:id="36" w:name="_f4csu76almr5" w:colFirst="0" w:colLast="0"/>
       <w:bookmarkEnd w:id="36"/>
+      <w:proofErr w:type="spellStart"/>
       <w:r>
         <w:rPr>
           <w:b/>
@@ -2262,6 +2930,7 @@
         </w:rPr>
         <w:t>ConfirmPurchasePageController</w:t>
       </w:r>
+      <w:proofErr w:type="spellEnd"/>
     </w:p>
     <w:p>
       <w:pPr>
@@ -2281,8 +2950,96 @@
         <w:t xml:space="preserve">         </w:t>
       </w:r>
       <w:r>
-        <w:t>Test OpenPage</w:t>
-      </w:r>
+        <w:t xml:space="preserve">Test </w:t>
+      </w:r>
+      <w:proofErr w:type="spellStart"/>
+      <w:r>
+        <w:t>OpenPage</w:t>
+      </w:r>
+      <w:proofErr w:type="spellEnd"/>
+    </w:p>
+    <w:p>
+      <w:pPr>
+        <w:pStyle w:val="Heading1"/>
+        <w:numPr>
+          <w:ilvl w:val="0"/>
+          <w:numId w:val="1"/>
+        </w:numPr>
+        <w:spacing w:before="240" w:after="240"/>
+      </w:pPr>
+      <w:r>
+        <w:t xml:space="preserve">Tests that the page opens </w:t>
+      </w:r>
+      <w:proofErr w:type="gramStart"/>
+      <w:r>
+        <w:t>properly</w:t>
+      </w:r>
+      <w:proofErr w:type="gramEnd"/>
+    </w:p>
+    <w:p>
+      <w:pPr>
+        <w:pStyle w:val="Heading1"/>
+        <w:spacing w:before="240" w:after="240"/>
+        <w:ind w:left="720"/>
+      </w:pPr>
+      <w:r>
+        <w:t>·</w:t>
+      </w:r>
+      <w:r>
+        <w:rPr>
+          <w:rFonts w:ascii="Times New Roman" w:eastAsia="Times New Roman" w:hAnsi="Times New Roman" w:cs="Times New Roman"/>
+          <w:sz w:val="14"/>
+          <w:szCs w:val="14"/>
+        </w:rPr>
+        <w:t xml:space="preserve">         </w:t>
+      </w:r>
+      <w:r>
+        <w:t>Test that the shipping page is properly integrated</w:t>
+      </w:r>
+    </w:p>
+    <w:p>
+      <w:pPr>
+        <w:pStyle w:val="Heading1"/>
+        <w:numPr>
+          <w:ilvl w:val="0"/>
+          <w:numId w:val="1"/>
+        </w:numPr>
+        <w:spacing w:before="240" w:after="240"/>
+      </w:pPr>
+      <w:r>
+        <w:t xml:space="preserve">Tests that the page opens </w:t>
+      </w:r>
+      <w:proofErr w:type="gramStart"/>
+      <w:r>
+        <w:t>properly</w:t>
+      </w:r>
+      <w:proofErr w:type="gramEnd"/>
+    </w:p>
+    <w:p>
+      <w:pPr>
+        <w:pStyle w:val="Heading1"/>
+        <w:spacing w:before="240" w:after="240"/>
+        <w:ind w:left="720"/>
+      </w:pPr>
+      <w:r>
+        <w:t>·</w:t>
+      </w:r>
+      <w:r>
+        <w:rPr>
+          <w:rFonts w:ascii="Times New Roman" w:eastAsia="Times New Roman" w:hAnsi="Times New Roman" w:cs="Times New Roman"/>
+          <w:sz w:val="14"/>
+          <w:szCs w:val="14"/>
+        </w:rPr>
+        <w:t xml:space="preserve">         </w:t>
+      </w:r>
+      <w:r>
+        <w:t xml:space="preserve">Test </w:t>
+      </w:r>
+      <w:proofErr w:type="spellStart"/>
+      <w:r>
+        <w:t>relogin</w:t>
+      </w:r>
+      <w:proofErr w:type="spellEnd"/>
     </w:p>
     <w:p>
       <w:pPr>
@@ -2305,8 +3062,21 @@
         <w:t xml:space="preserve">   </w:t>
       </w:r>
       <w:r>
-        <w:t>Tests that the page opens properly</w:t>
-      </w:r>
+        <w:t xml:space="preserve">Tests that the user can </w:t>
+      </w:r>
+      <w:proofErr w:type="spellStart"/>
+      <w:r>
+        <w:t>relogin</w:t>
+      </w:r>
+      <w:proofErr w:type="spellEnd"/>
+      <w:r>
+        <w:t xml:space="preserve"> and that it displays when </w:t>
+      </w:r>
+      <w:proofErr w:type="gramStart"/>
+      <w:r>
+        <w:t>necessary</w:t>
+      </w:r>
+      <w:proofErr w:type="gramEnd"/>
     </w:p>
     <w:p>
       <w:pPr>
@@ -2326,8 +3096,13 @@
         <w:t xml:space="preserve">         </w:t>
       </w:r>
       <w:r>
-        <w:t>Test CCPurchaseSuccess</w:t>
-      </w:r>
+        <w:t xml:space="preserve">Test </w:t>
+      </w:r>
+      <w:proofErr w:type="spellStart"/>
+      <w:r>
+        <w:t>CCPurchaseSuccess</w:t>
+      </w:r>
+      <w:proofErr w:type="spellEnd"/>
     </w:p>
     <w:p>
       <w:pPr>
@@ -2350,8 +3125,13 @@
         <w:t xml:space="preserve">   </w:t>
       </w:r>
       <w:r>
-        <w:t>Tests that a purchase is successful when using valid payment details</w:t>
-      </w:r>
+        <w:t xml:space="preserve">Tests that a purchase is successful when using valid payment </w:t>
+      </w:r>
+      <w:proofErr w:type="gramStart"/>
+      <w:r>
+        <w:t>details</w:t>
+      </w:r>
+      <w:proofErr w:type="gramEnd"/>
     </w:p>
     <w:p>
       <w:pPr>
@@ -2384,8 +3164,18 @@
           <w:sz w:val="32"/>
           <w:szCs w:val="32"/>
         </w:rPr>
-        <w:t>@throws Exception is thrown if the test fails</w:t>
-      </w:r>
+        <w:t xml:space="preserve">@throws Exception is thrown if the test </w:t>
+      </w:r>
+      <w:proofErr w:type="gramStart"/>
+      <w:r>
+        <w:rPr>
+          <w:color w:val="000000"/>
+          <w:sz w:val="32"/>
+          <w:szCs w:val="32"/>
+        </w:rPr>
+        <w:t>fails</w:t>
+      </w:r>
+      <w:proofErr w:type="gramEnd"/>
     </w:p>
     <w:p>
       <w:pPr>
@@ -2394,7 +3184,6 @@
         <w:ind w:left="720"/>
       </w:pPr>
       <w:r>
-        <w:lastRenderedPageBreak/>
         <w:t>·</w:t>
       </w:r>
       <w:r>
@@ -2406,8 +3195,13 @@
         <w:t xml:space="preserve">         </w:t>
       </w:r>
       <w:r>
-        <w:t>Test CCPurchaseFailure</w:t>
-      </w:r>
+        <w:t xml:space="preserve">Test </w:t>
+      </w:r>
+      <w:proofErr w:type="spellStart"/>
+      <w:r>
+        <w:t>CCPurchaseFailure</w:t>
+      </w:r>
+      <w:proofErr w:type="spellEnd"/>
     </w:p>
     <w:p>
       <w:pPr>
@@ -2430,8 +3224,13 @@
         <w:t xml:space="preserve">   </w:t>
       </w:r>
       <w:r>
-        <w:t>Tests that a purchase fails for all invalid cases</w:t>
-      </w:r>
+        <w:t xml:space="preserve">Tests that a purchase fails for all invalid </w:t>
+      </w:r>
+      <w:proofErr w:type="gramStart"/>
+      <w:r>
+        <w:t>cases</w:t>
+      </w:r>
+      <w:proofErr w:type="gramEnd"/>
     </w:p>
     <w:p>
       <w:pPr>
@@ -2456,8 +3255,13 @@
         <w:t xml:space="preserve">   </w:t>
       </w:r>
       <w:r>
-        <w:t>@throws Exception is thrown if the test fails</w:t>
-      </w:r>
+        <w:t xml:space="preserve">@throws Exception is thrown if the test </w:t>
+      </w:r>
+      <w:proofErr w:type="gramStart"/>
+      <w:r>
+        <w:t>fails</w:t>
+      </w:r>
+      <w:proofErr w:type="gramEnd"/>
     </w:p>
     <w:p>
       <w:pPr>
@@ -2479,8 +3283,13 @@
         <w:t xml:space="preserve">         </w:t>
       </w:r>
       <w:r>
-        <w:t>Test PayPalPurchaseSuccess</w:t>
-      </w:r>
+        <w:t xml:space="preserve">Test </w:t>
+      </w:r>
+      <w:proofErr w:type="spellStart"/>
+      <w:r>
+        <w:t>PayPalPurchaseSuccess</w:t>
+      </w:r>
+      <w:proofErr w:type="spellEnd"/>
     </w:p>
     <w:p>
       <w:pPr>
@@ -2494,6 +3303,7 @@
         <w:rPr>
           <w:rFonts w:ascii="Courier New" w:eastAsia="Courier New" w:hAnsi="Courier New" w:cs="Courier New"/>
         </w:rPr>
+        <w:lastRenderedPageBreak/>
         <w:t>o</w:t>
       </w:r>
       <w:r>
@@ -2505,8 +3315,29 @@
         <w:t xml:space="preserve">   </w:t>
       </w:r>
       <w:r>
-        <w:t>Tests that a Paypal purchase is successful if the Paypal details are valid</w:t>
-      </w:r>
+        <w:t xml:space="preserve">Tests that a </w:t>
+      </w:r>
+      <w:proofErr w:type="spellStart"/>
+      <w:r>
+        <w:t>Paypal</w:t>
+      </w:r>
+      <w:proofErr w:type="spellEnd"/>
+      <w:r>
+        <w:t xml:space="preserve"> purchase is successful if the </w:t>
+      </w:r>
+      <w:proofErr w:type="spellStart"/>
+      <w:r>
+        <w:t>Paypal</w:t>
+      </w:r>
+      <w:proofErr w:type="spellEnd"/>
+      <w:r>
+        <w:t xml:space="preserve"> details are </w:t>
+      </w:r>
+      <w:proofErr w:type="gramStart"/>
+      <w:r>
+        <w:t>valid</w:t>
+      </w:r>
+      <w:proofErr w:type="gramEnd"/>
     </w:p>
     <w:p>
       <w:pPr>
@@ -2541,8 +3372,18 @@
           <w:sz w:val="32"/>
           <w:szCs w:val="32"/>
         </w:rPr>
-        <w:t>@throws Exception is thrown if the test fails</w:t>
-      </w:r>
+        <w:t xml:space="preserve">@throws Exception is thrown if the test </w:t>
+      </w:r>
+      <w:proofErr w:type="gramStart"/>
+      <w:r>
+        <w:rPr>
+          <w:color w:val="000000"/>
+          <w:sz w:val="32"/>
+          <w:szCs w:val="32"/>
+        </w:rPr>
+        <w:t>fails</w:t>
+      </w:r>
+      <w:proofErr w:type="gramEnd"/>
     </w:p>
     <w:p>
       <w:pPr>
@@ -2564,8 +3405,13 @@
         <w:t xml:space="preserve">         </w:t>
       </w:r>
       <w:r>
-        <w:t>Test PayPalPurchaseFailure</w:t>
-      </w:r>
+        <w:t xml:space="preserve">Test </w:t>
+      </w:r>
+      <w:proofErr w:type="spellStart"/>
+      <w:r>
+        <w:t>PayPalPurchaseFailure</w:t>
+      </w:r>
+      <w:proofErr w:type="spellEnd"/>
     </w:p>
     <w:p>
       <w:pPr>
@@ -2590,8 +3436,242 @@
         <w:t xml:space="preserve">   </w:t>
       </w:r>
       <w:r>
-        <w:t>Tests that a Paypal purchase fails if the Paypal details are invalid</w:t>
-      </w:r>
+        <w:t xml:space="preserve">Tests that a </w:t>
+      </w:r>
+      <w:proofErr w:type="spellStart"/>
+      <w:r>
+        <w:t>Paypal</w:t>
+      </w:r>
+      <w:proofErr w:type="spellEnd"/>
+      <w:r>
+        <w:t xml:space="preserve"> purchase fails if the </w:t>
+      </w:r>
+      <w:proofErr w:type="spellStart"/>
+      <w:r>
+        <w:t>Paypal</w:t>
+      </w:r>
+      <w:proofErr w:type="spellEnd"/>
+      <w:r>
+        <w:t xml:space="preserve"> details are </w:t>
+      </w:r>
+      <w:proofErr w:type="gramStart"/>
+      <w:r>
+        <w:t>invalid</w:t>
+      </w:r>
+      <w:proofErr w:type="gramEnd"/>
+    </w:p>
+    <w:p>
+      <w:pPr>
+        <w:pStyle w:val="ListParagraph"/>
+        <w:numPr>
+          <w:ilvl w:val="0"/>
+          <w:numId w:val="1"/>
+        </w:numPr>
+        <w:rPr>
+          <w:color w:val="000000"/>
+          <w:sz w:val="32"/>
+          <w:szCs w:val="32"/>
+        </w:rPr>
+      </w:pPr>
+      <w:r>
+        <w:rPr>
+          <w:color w:val="000000"/>
+          <w:sz w:val="32"/>
+          <w:szCs w:val="32"/>
+        </w:rPr>
+        <w:t>@throws Exception is thrown if the test fails</w:t>
+      </w:r>
+    </w:p>
+    <w:p>
+      <w:pPr>
+        <w:pStyle w:val="Heading1"/>
+        <w:spacing w:before="240" w:after="240"/>
+        <w:ind w:left="720"/>
+      </w:pPr>
+      <w:r>
+        <w:t>·</w:t>
+      </w:r>
+      <w:r>
+        <w:rPr>
+          <w:rFonts w:ascii="Times New Roman" w:eastAsia="Times New Roman" w:hAnsi="Times New Roman" w:cs="Times New Roman"/>
+          <w:sz w:val="14"/>
+          <w:szCs w:val="14"/>
+        </w:rPr>
+        <w:t xml:space="preserve">         </w:t>
+      </w:r>
+      <w:r>
+        <w:t xml:space="preserve">Test </w:t>
+      </w:r>
+      <w:proofErr w:type="spellStart"/>
+      <w:r>
+        <w:t>DepositDetailsPurchaseSuccess</w:t>
+      </w:r>
+      <w:proofErr w:type="spellEnd"/>
+    </w:p>
+    <w:p>
+      <w:pPr>
+        <w:pStyle w:val="Heading1"/>
+        <w:spacing w:before="240" w:after="240"/>
+        <w:ind w:left="1440"/>
+      </w:pPr>
+      <w:r>
+        <w:rPr>
+          <w:rFonts w:ascii="Courier New" w:eastAsia="Courier New" w:hAnsi="Courier New" w:cs="Courier New"/>
+        </w:rPr>
+        <w:t>o</w:t>
+      </w:r>
+      <w:r>
+        <w:rPr>
+          <w:rFonts w:ascii="Times New Roman" w:eastAsia="Times New Roman" w:hAnsi="Times New Roman" w:cs="Times New Roman"/>
+          <w:sz w:val="14"/>
+          <w:szCs w:val="14"/>
+        </w:rPr>
+        <w:t xml:space="preserve">   </w:t>
+      </w:r>
+      <w:r>
+        <w:t xml:space="preserve">Tests that a purchase is successful when using valid deposit </w:t>
+      </w:r>
+      <w:proofErr w:type="gramStart"/>
+      <w:r>
+        <w:t>details</w:t>
+      </w:r>
+      <w:proofErr w:type="gramEnd"/>
+    </w:p>
+    <w:p>
+      <w:pPr>
+        <w:pStyle w:val="Heading1"/>
+        <w:spacing w:before="240" w:after="240"/>
+        <w:ind w:left="0" w:firstLine="720"/>
+      </w:pPr>
+      <w:r>
+        <w:t>·</w:t>
+      </w:r>
+      <w:r>
+        <w:rPr>
+          <w:rFonts w:ascii="Times New Roman" w:eastAsia="Times New Roman" w:hAnsi="Times New Roman" w:cs="Times New Roman"/>
+          <w:sz w:val="14"/>
+          <w:szCs w:val="14"/>
+        </w:rPr>
+        <w:t xml:space="preserve">         </w:t>
+      </w:r>
+      <w:r>
+        <w:t xml:space="preserve">Test </w:t>
+      </w:r>
+      <w:proofErr w:type="spellStart"/>
+      <w:r>
+        <w:t>DepositDetailsPurchaseFailure</w:t>
+      </w:r>
+      <w:proofErr w:type="spellEnd"/>
+    </w:p>
+    <w:p>
+      <w:pPr>
+        <w:pStyle w:val="Heading1"/>
+        <w:spacing w:before="240" w:after="240"/>
+        <w:ind w:left="1440"/>
+      </w:pPr>
+      <w:r>
+        <w:rPr>
+          <w:rFonts w:ascii="Courier New" w:eastAsia="Courier New" w:hAnsi="Courier New" w:cs="Courier New"/>
+        </w:rPr>
+        <w:t>o</w:t>
+      </w:r>
+      <w:r>
+        <w:rPr>
+          <w:rFonts w:ascii="Times New Roman" w:eastAsia="Times New Roman" w:hAnsi="Times New Roman" w:cs="Times New Roman"/>
+          <w:sz w:val="14"/>
+          <w:szCs w:val="14"/>
+        </w:rPr>
+        <w:t xml:space="preserve">   </w:t>
+      </w:r>
+      <w:r>
+        <w:t xml:space="preserve">Tests that using deposit details for a purchase fails if the deposit details are </w:t>
+      </w:r>
+      <w:proofErr w:type="gramStart"/>
+      <w:r>
+        <w:t>invalid</w:t>
+      </w:r>
+      <w:proofErr w:type="gramEnd"/>
+    </w:p>
+    <w:p>
+      <w:pPr>
+        <w:pStyle w:val="ListParagraph"/>
+        <w:numPr>
+          <w:ilvl w:val="0"/>
+          <w:numId w:val="1"/>
+        </w:numPr>
+        <w:rPr>
+          <w:color w:val="000000"/>
+          <w:sz w:val="32"/>
+          <w:szCs w:val="32"/>
+        </w:rPr>
+      </w:pPr>
+      <w:r>
+        <w:rPr>
+          <w:color w:val="000000"/>
+          <w:sz w:val="32"/>
+          <w:szCs w:val="32"/>
+        </w:rPr>
+        <w:t>@throws Exception is thrown if the test fails</w:t>
+      </w:r>
+    </w:p>
+    <w:p>
+      <w:pPr>
+        <w:pStyle w:val="Heading1"/>
+        <w:spacing w:before="240" w:after="240"/>
+        <w:ind w:left="0" w:firstLine="720"/>
+      </w:pPr>
+      <w:bookmarkStart w:id="42" w:name="_hf42swnbonks" w:colFirst="0" w:colLast="0"/>
+      <w:bookmarkEnd w:id="42"/>
+      <w:r>
+        <w:t>·</w:t>
+      </w:r>
+      <w:r>
+        <w:rPr>
+          <w:rFonts w:ascii="Times New Roman" w:eastAsia="Times New Roman" w:hAnsi="Times New Roman" w:cs="Times New Roman"/>
+          <w:sz w:val="14"/>
+          <w:szCs w:val="14"/>
+        </w:rPr>
+        <w:t xml:space="preserve">         </w:t>
+      </w:r>
+      <w:r>
+        <w:t xml:space="preserve">Test </w:t>
+      </w:r>
+      <w:proofErr w:type="spellStart"/>
+      <w:r>
+        <w:t>CancelPurchase</w:t>
+      </w:r>
+      <w:proofErr w:type="spellEnd"/>
+    </w:p>
+    <w:p>
+      <w:pPr>
+        <w:pStyle w:val="Heading1"/>
+        <w:spacing w:before="240" w:after="240"/>
+        <w:ind w:left="1440"/>
+      </w:pPr>
+      <w:bookmarkStart w:id="43" w:name="_gycmf6csrx1b" w:colFirst="0" w:colLast="0"/>
+      <w:bookmarkEnd w:id="43"/>
+      <w:r>
+        <w:rPr>
+          <w:rFonts w:ascii="Courier New" w:eastAsia="Courier New" w:hAnsi="Courier New" w:cs="Courier New"/>
+        </w:rPr>
+        <w:t>o</w:t>
+      </w:r>
+      <w:r>
+        <w:rPr>
+          <w:rFonts w:ascii="Times New Roman" w:eastAsia="Times New Roman" w:hAnsi="Times New Roman" w:cs="Times New Roman"/>
+          <w:sz w:val="14"/>
+          <w:szCs w:val="14"/>
+        </w:rPr>
+        <w:t xml:space="preserve">   </w:t>
+      </w:r>
+      <w:r>
+        <w:t xml:space="preserve">Tests that cancel purchase is </w:t>
+      </w:r>
+      <w:proofErr w:type="gramStart"/>
+      <w:r>
+        <w:t>functioning</w:t>
+      </w:r>
+      <w:proofErr w:type="gramEnd"/>
     </w:p>
     <w:p>
       <w:pPr>
@@ -2626,93 +3706,18 @@
           <w:sz w:val="32"/>
           <w:szCs w:val="32"/>
         </w:rPr>
-        <w:t>@throws Exception is thrown if the test fails</w:t>
-      </w:r>
-    </w:p>
-    <w:p>
-      <w:pPr>
-        <w:pStyle w:val="Heading1"/>
-        <w:spacing w:before="240" w:after="240"/>
-        <w:ind w:left="0" w:firstLine="720"/>
-      </w:pPr>
-      <w:bookmarkStart w:id="42" w:name="_hf42swnbonks" w:colFirst="0" w:colLast="0"/>
-      <w:bookmarkEnd w:id="42"/>
-      <w:r>
-        <w:t>·</w:t>
-      </w:r>
-      <w:r>
-        <w:rPr>
-          <w:rFonts w:ascii="Times New Roman" w:eastAsia="Times New Roman" w:hAnsi="Times New Roman" w:cs="Times New Roman"/>
-          <w:sz w:val="14"/>
-          <w:szCs w:val="14"/>
-        </w:rPr>
-        <w:t xml:space="preserve">         </w:t>
-      </w:r>
-      <w:r>
-        <w:t>Test CancelPurchase</w:t>
-      </w:r>
-    </w:p>
-    <w:p>
-      <w:pPr>
-        <w:pStyle w:val="Heading1"/>
-        <w:spacing w:before="240" w:after="240"/>
-        <w:ind w:left="1440"/>
-      </w:pPr>
-      <w:bookmarkStart w:id="43" w:name="_gycmf6csrx1b" w:colFirst="0" w:colLast="0"/>
-      <w:bookmarkEnd w:id="43"/>
-      <w:r>
-        <w:rPr>
-          <w:rFonts w:ascii="Courier New" w:eastAsia="Courier New" w:hAnsi="Courier New" w:cs="Courier New"/>
-        </w:rPr>
-        <w:t>o</w:t>
-      </w:r>
-      <w:r>
-        <w:rPr>
-          <w:rFonts w:ascii="Times New Roman" w:eastAsia="Times New Roman" w:hAnsi="Times New Roman" w:cs="Times New Roman"/>
-          <w:sz w:val="14"/>
-          <w:szCs w:val="14"/>
-        </w:rPr>
-        <w:t xml:space="preserve">   </w:t>
-      </w:r>
-      <w:r>
-        <w:t>Tests that cancel purchase is functioning</w:t>
-      </w:r>
-    </w:p>
-    <w:p>
-      <w:pPr>
-        <w:ind w:left="1425" w:firstLine="15"/>
+        <w:t xml:space="preserve">@throws Exception is thrown if the test </w:t>
+      </w:r>
+      <w:proofErr w:type="gramStart"/>
+      <w:r>
         <w:rPr>
           <w:color w:val="000000"/>
           <w:sz w:val="32"/>
           <w:szCs w:val="32"/>
         </w:rPr>
-      </w:pPr>
-      <w:r>
-        <w:rPr>
-          <w:rFonts w:ascii="Courier New" w:eastAsia="Courier New" w:hAnsi="Courier New" w:cs="Courier New"/>
-          <w:color w:val="000000"/>
-          <w:sz w:val="32"/>
-          <w:szCs w:val="32"/>
-        </w:rPr>
-        <w:t>o</w:t>
-      </w:r>
-      <w:r>
-        <w:rPr>
-          <w:rFonts w:ascii="Times New Roman" w:eastAsia="Times New Roman" w:hAnsi="Times New Roman" w:cs="Times New Roman"/>
-          <w:color w:val="000000"/>
-          <w:sz w:val="14"/>
-          <w:szCs w:val="14"/>
-        </w:rPr>
-        <w:t xml:space="preserve">   </w:t>
-      </w:r>
-      <w:r>
-        <w:rPr>
-          <w:color w:val="000000"/>
-          <w:sz w:val="32"/>
-          <w:szCs w:val="32"/>
-        </w:rPr>
-        <w:t>@throws Exception is thrown if the test fails</w:t>
-      </w:r>
+        <w:t>fails</w:t>
+      </w:r>
+      <w:proofErr w:type="gramEnd"/>
     </w:p>
     <w:p>
       <w:pPr>
@@ -2727,6 +3732,7 @@
       </w:pPr>
       <w:bookmarkStart w:id="44" w:name="_luj2sw4ezpkr" w:colFirst="0" w:colLast="0"/>
       <w:bookmarkEnd w:id="44"/>
+      <w:proofErr w:type="spellStart"/>
       <w:r>
         <w:rPr>
           <w:b/>
@@ -2735,6 +3741,7 @@
         </w:rPr>
         <w:t>TransactionDetailsPageController</w:t>
       </w:r>
+      <w:proofErr w:type="spellEnd"/>
     </w:p>
     <w:p>
       <w:pPr>
@@ -2754,8 +3761,13 @@
         <w:t xml:space="preserve">         </w:t>
       </w:r>
       <w:r>
-        <w:t>Test openPage</w:t>
-      </w:r>
+        <w:t xml:space="preserve">Test </w:t>
+      </w:r>
+      <w:proofErr w:type="spellStart"/>
+      <w:r>
+        <w:t>openPage</w:t>
+      </w:r>
+      <w:proofErr w:type="spellEnd"/>
     </w:p>
     <w:p>
       <w:pPr>
@@ -2767,6 +3779,7 @@
         <w:rPr>
           <w:rFonts w:ascii="Courier New" w:eastAsia="Courier New" w:hAnsi="Courier New" w:cs="Courier New"/>
         </w:rPr>
+        <w:lastRenderedPageBreak/>
         <w:t>o</w:t>
       </w:r>
       <w:r>
@@ -2778,8 +3791,21 @@
         <w:t xml:space="preserve">   </w:t>
       </w:r>
       <w:r>
-        <w:t>Tests the the page opens successfully assuming the required data is set</w:t>
-      </w:r>
+        <w:t xml:space="preserve">Tests the </w:t>
+      </w:r>
+      <w:proofErr w:type="spellStart"/>
+      <w:r>
+        <w:t>the</w:t>
+      </w:r>
+      <w:proofErr w:type="spellEnd"/>
+      <w:r>
+        <w:t xml:space="preserve"> page opens successfully assuming the required data is </w:t>
+      </w:r>
+      <w:proofErr w:type="gramStart"/>
+      <w:r>
+        <w:t>set</w:t>
+      </w:r>
+      <w:proofErr w:type="gramEnd"/>
     </w:p>
     <w:p>
       <w:pPr>
@@ -2814,7 +3840,6 @@
         <w:ind w:left="720"/>
       </w:pPr>
       <w:r>
-        <w:lastRenderedPageBreak/>
         <w:t>·</w:t>
       </w:r>
       <w:r>
@@ -2826,8 +3851,13 @@
         <w:t xml:space="preserve">         </w:t>
       </w:r>
       <w:r>
-        <w:t>Test submitShippingUpdateSuccess</w:t>
-      </w:r>
+        <w:t xml:space="preserve">Test </w:t>
+      </w:r>
+      <w:proofErr w:type="spellStart"/>
+      <w:r>
+        <w:t>submitShippingUpdateSuccess</w:t>
+      </w:r>
+      <w:proofErr w:type="spellEnd"/>
     </w:p>
     <w:p>
       <w:pPr>
@@ -2850,8 +3880,13 @@
         <w:t xml:space="preserve">   </w:t>
       </w:r>
       <w:r>
-        <w:t>Tests that the shipping information is updated successfully when valid information is provided</w:t>
-      </w:r>
+        <w:t xml:space="preserve">Tests that the shipping information is updated successfully when valid information is </w:t>
+      </w:r>
+      <w:proofErr w:type="gramStart"/>
+      <w:r>
+        <w:t>provided</w:t>
+      </w:r>
+      <w:proofErr w:type="gramEnd"/>
     </w:p>
     <w:p>
       <w:pPr>
@@ -2923,8 +3958,13 @@
         <w:t xml:space="preserve">         </w:t>
       </w:r>
       <w:r>
-        <w:t>Test submitShippingUpdateFailure</w:t>
-      </w:r>
+        <w:t xml:space="preserve">Test </w:t>
+      </w:r>
+      <w:proofErr w:type="spellStart"/>
+      <w:r>
+        <w:t>submitShippingUpdateFailure</w:t>
+      </w:r>
+      <w:proofErr w:type="spellEnd"/>
     </w:p>
     <w:p>
       <w:pPr>
@@ -2947,8 +3987,13 @@
         <w:t xml:space="preserve">   </w:t>
       </w:r>
       <w:r>
-        <w:t>Tests that all of the failure conditions for updating shipping information prevent updates from being made</w:t>
-      </w:r>
+        <w:t xml:space="preserve">Tests that all of the failure conditions for updating shipping information prevent updates from being </w:t>
+      </w:r>
+      <w:proofErr w:type="gramStart"/>
+      <w:r>
+        <w:t>made</w:t>
+      </w:r>
+      <w:proofErr w:type="gramEnd"/>
     </w:p>
     <w:p>
       <w:pPr>
@@ -3018,8 +4063,13 @@
         <w:t xml:space="preserve">         </w:t>
       </w:r>
       <w:r>
-        <w:t>Test deleteTransactionSuccessful</w:t>
-      </w:r>
+        <w:t xml:space="preserve">Test </w:t>
+      </w:r>
+      <w:proofErr w:type="spellStart"/>
+      <w:r>
+        <w:t>deleteTransactionSuccessful</w:t>
+      </w:r>
+      <w:proofErr w:type="spellEnd"/>
     </w:p>
     <w:p>
       <w:pPr>
@@ -3042,8 +4092,13 @@
         <w:t xml:space="preserve">   </w:t>
       </w:r>
       <w:r>
-        <w:t>Tests that the Transaction can be deleted under valid conditions, and that the deletion is applied</w:t>
-      </w:r>
+        <w:t xml:space="preserve">Tests that the Transaction can be deleted under valid conditions, and that the deletion is </w:t>
+      </w:r>
+      <w:proofErr w:type="gramStart"/>
+      <w:r>
+        <w:t>applied</w:t>
+      </w:r>
+      <w:proofErr w:type="gramEnd"/>
     </w:p>
     <w:p>
       <w:pPr>
@@ -3087,8 +4142,13 @@
         <w:t xml:space="preserve">         </w:t>
       </w:r>
       <w:r>
-        <w:t>Test deleteTransactionFailure</w:t>
-      </w:r>
+        <w:t xml:space="preserve">Test </w:t>
+      </w:r>
+      <w:proofErr w:type="spellStart"/>
+      <w:r>
+        <w:t>deleteTransactionFailure</w:t>
+      </w:r>
+      <w:proofErr w:type="spellEnd"/>
     </w:p>
     <w:p>
       <w:pPr>
@@ -3111,8 +4171,13 @@
         <w:t xml:space="preserve">   </w:t>
       </w:r>
       <w:r>
-        <w:t>Tests that failure conditions for deleting a Transaction are successful, and that the deletion is not applied</w:t>
-      </w:r>
+        <w:t xml:space="preserve">Tests that failure conditions for deleting a Transaction are successful, and that the deletion is not </w:t>
+      </w:r>
+      <w:proofErr w:type="gramStart"/>
+      <w:r>
+        <w:t>applied</w:t>
+      </w:r>
+      <w:proofErr w:type="gramEnd"/>
     </w:p>
     <w:p>
       <w:pPr>
@@ -3153,14 +4218,17 @@
       </w:pPr>
       <w:bookmarkStart w:id="50" w:name="_n9bcp5e0rdca" w:colFirst="0" w:colLast="0"/>
       <w:bookmarkEnd w:id="50"/>
+      <w:proofErr w:type="spellStart"/>
       <w:r>
         <w:rPr>
           <w:b/>
           <w:sz w:val="34"/>
           <w:szCs w:val="34"/>
         </w:rPr>
+        <w:lastRenderedPageBreak/>
         <w:t>SellerRatingTest</w:t>
       </w:r>
+      <w:proofErr w:type="spellEnd"/>
     </w:p>
     <w:p>
       <w:pPr>
@@ -3193,7 +4261,6 @@
         <w:rPr>
           <w:rFonts w:ascii="Courier New" w:eastAsia="Courier New" w:hAnsi="Courier New" w:cs="Courier New"/>
         </w:rPr>
-        <w:lastRenderedPageBreak/>
         <w:t>o</w:t>
       </w:r>
       <w:r>
@@ -3205,7 +4272,15 @@
         <w:t xml:space="preserve">   </w:t>
       </w:r>
       <w:r>
-        <w:t>Test to see if the id  is successfully added</w:t>
+        <w:t xml:space="preserve">Test to see if the </w:t>
+      </w:r>
+      <w:proofErr w:type="gramStart"/>
+      <w:r>
+        <w:t>id  is</w:t>
+      </w:r>
+      <w:proofErr w:type="gramEnd"/>
+      <w:r>
+        <w:t xml:space="preserve"> successfully added</w:t>
       </w:r>
     </w:p>
     <w:p>
@@ -3226,8 +4301,13 @@
         <w:t xml:space="preserve">         </w:t>
       </w:r>
       <w:r>
-        <w:t>Test ratingNameTest</w:t>
-      </w:r>
+        <w:t xml:space="preserve">Test </w:t>
+      </w:r>
+      <w:proofErr w:type="spellStart"/>
+      <w:r>
+        <w:t>ratingNameTest</w:t>
+      </w:r>
+      <w:proofErr w:type="spellEnd"/>
     </w:p>
     <w:p>
       <w:pPr>
@@ -3250,7 +4330,15 @@
         <w:t xml:space="preserve">   </w:t>
       </w:r>
       <w:r>
-        <w:t xml:space="preserve">Test to see if the name is successfully added </w:t>
+        <w:t xml:space="preserve">Test to see if the name is successfully </w:t>
+      </w:r>
+      <w:proofErr w:type="gramStart"/>
+      <w:r>
+        <w:t>added</w:t>
+      </w:r>
+      <w:proofErr w:type="gramEnd"/>
+      <w:r>
+        <w:t xml:space="preserve"> </w:t>
       </w:r>
     </w:p>
     <w:p>
@@ -3271,8 +4359,13 @@
         <w:t xml:space="preserve">         </w:t>
       </w:r>
       <w:r>
-        <w:t>Test minPercent</w:t>
-      </w:r>
+        <w:t xml:space="preserve">Test </w:t>
+      </w:r>
+      <w:proofErr w:type="spellStart"/>
+      <w:r>
+        <w:t>minPercent</w:t>
+      </w:r>
+      <w:proofErr w:type="spellEnd"/>
     </w:p>
     <w:p>
       <w:pPr>
@@ -3295,7 +4388,15 @@
         <w:t xml:space="preserve">   </w:t>
       </w:r>
       <w:r>
-        <w:t xml:space="preserve">Test to see if the minimum percentage is added </w:t>
+        <w:t xml:space="preserve">Test to see if the minimum percentage is </w:t>
+      </w:r>
+      <w:proofErr w:type="gramStart"/>
+      <w:r>
+        <w:t>added</w:t>
+      </w:r>
+      <w:proofErr w:type="gramEnd"/>
+      <w:r>
+        <w:t xml:space="preserve"> </w:t>
       </w:r>
     </w:p>
     <w:p>
@@ -3316,8 +4417,13 @@
         <w:t xml:space="preserve">         </w:t>
       </w:r>
       <w:r>
-        <w:t>Test maxPercent</w:t>
-      </w:r>
+        <w:t xml:space="preserve">Test </w:t>
+      </w:r>
+      <w:proofErr w:type="spellStart"/>
+      <w:r>
+        <w:t>maxPercent</w:t>
+      </w:r>
+      <w:proofErr w:type="spellEnd"/>
     </w:p>
     <w:p>
       <w:pPr>
@@ -3340,8 +4446,13 @@
         <w:t xml:space="preserve">   </w:t>
       </w:r>
       <w:r>
-        <w:t>Test to see if the maximum percentage is added</w:t>
-      </w:r>
+        <w:t xml:space="preserve">Test to see if the maximum percentage is </w:t>
+      </w:r>
+      <w:proofErr w:type="gramStart"/>
+      <w:r>
+        <w:t>added</w:t>
+      </w:r>
+      <w:proofErr w:type="gramEnd"/>
     </w:p>
     <w:p/>
     <w:p>
@@ -3386,7 +4497,22 @@
         <w:spacing w:before="240" w:after="240"/>
         <w:ind w:left="0"/>
       </w:pPr>
-      <w:r>
+    </w:p>
+    <w:p>
+      <w:pPr>
+        <w:pStyle w:val="Heading1"/>
+        <w:spacing w:before="240" w:after="240"/>
+        <w:ind w:left="0"/>
+      </w:pPr>
+    </w:p>
+    <w:p>
+      <w:pPr>
+        <w:pStyle w:val="Heading1"/>
+        <w:spacing w:before="240" w:after="240"/>
+        <w:ind w:left="0"/>
+      </w:pPr>
+      <w:r>
+        <w:lastRenderedPageBreak/>
         <w:t>Black Box Testing</w:t>
       </w:r>
     </w:p>
@@ -3413,8 +4539,15 @@
       <w:bookmarkStart w:id="54" w:name="_a7ccmq8zfcek" w:colFirst="0" w:colLast="0"/>
       <w:bookmarkEnd w:id="54"/>
       <w:r>
-        <w:lastRenderedPageBreak/>
-        <w:t xml:space="preserve">This type of testing involves testing a system with absolutely no prior knowledge of its internal workings. When the group first got the project we observed how the code reacted to what buttons we pressed or what we clicked on. Our main goal was to identify how the system responded and what we could do as a group in order to mitigate it. We tried our best to simulate a user by clicking on anything we could in order to attempt to break the system.  As testers, having the user’s point of view in the forefront is one of the most important aspects of testing to us. </w:t>
+        <w:t xml:space="preserve">This type of testing involves testing a system with absolutely no prior knowledge of its internal workings. When the group first got the </w:t>
+      </w:r>
+      <w:proofErr w:type="gramStart"/>
+      <w:r>
+        <w:t>project</w:t>
+      </w:r>
+      <w:proofErr w:type="gramEnd"/>
+      <w:r>
+        <w:t xml:space="preserve"> we observed how the code reacted to what buttons we pressed or what we clicked on. Our main goal was to identify how the system responded and what we could do as a group in order to mitigate it. We tried our best to simulate a user by clicking on anything we could in order to attempt to break the system.  As testers, having the user’s point of view in the forefront is one of the most important aspects of testing to us. </w:t>
       </w:r>
     </w:p>
     <w:p/>
@@ -3508,7 +4641,15 @@
         <w:spacing w:before="240" w:after="240"/>
         <w:ind w:left="0"/>
       </w:pPr>
-      <w:r>
+    </w:p>
+    <w:p>
+      <w:pPr>
+        <w:pStyle w:val="Heading1"/>
+        <w:spacing w:before="240" w:after="240"/>
+        <w:ind w:left="0"/>
+      </w:pPr>
+      <w:r>
+        <w:lastRenderedPageBreak/>
         <w:t>Boundary Analysis</w:t>
       </w:r>
     </w:p>
@@ -3540,7 +4681,6 @@
         <w:ind w:left="0"/>
       </w:pPr>
       <w:r>
-        <w:lastRenderedPageBreak/>
         <w:t>Test to see what would happen if multiple instances of the master server class were running on one system. Our current boundary is one master server running at a time.</w:t>
       </w:r>
     </w:p>
@@ -3689,8 +4829,14 @@
       <w:bookmarkStart w:id="62" w:name="_ofkne32p2juj" w:colFirst="0" w:colLast="0"/>
       <w:bookmarkEnd w:id="62"/>
       <w:r>
-        <w:t>For all changes that do not affect the communication between two or more agents, only Unit testing will be done</w:t>
-      </w:r>
+        <w:lastRenderedPageBreak/>
+        <w:t xml:space="preserve">For all changes that do not affect the communication between two or more agents, only Unit testing will be </w:t>
+      </w:r>
+      <w:proofErr w:type="gramStart"/>
+      <w:r>
+        <w:t>done</w:t>
+      </w:r>
+      <w:proofErr w:type="gramEnd"/>
     </w:p>
     <w:p>
       <w:pPr>
@@ -3710,7 +4856,6 @@
           <w:sz w:val="46"/>
           <w:szCs w:val="46"/>
         </w:rPr>
-        <w:lastRenderedPageBreak/>
         <w:t>Changes to User Interface Code</w:t>
       </w:r>
     </w:p>
@@ -3734,10 +4879,10 @@
       <w:bookmarkEnd w:id="65"/>
     </w:p>
     <w:sectPr>
-      <w:headerReference w:type="default" r:id="rId8"/>
-      <w:footerReference w:type="default" r:id="rId9"/>
-      <w:headerReference w:type="first" r:id="rId10"/>
-      <w:footerReference w:type="first" r:id="rId11"/>
+      <w:headerReference w:type="default" r:id="rId9"/>
+      <w:footerReference w:type="default" r:id="rId10"/>
+      <w:headerReference w:type="first" r:id="rId11"/>
+      <w:footerReference w:type="first" r:id="rId12"/>
       <w:pgSz w:w="12240" w:h="15840"/>
       <w:pgMar w:top="1080" w:right="0" w:bottom="1080" w:left="1440" w:header="0" w:footer="720" w:gutter="0"/>
       <w:pgNumType w:start="1"/>
@@ -3749,7 +4894,7 @@
 </file>
 
 <file path=word/endnotes.xml><?xml version="1.0" encoding="utf-8"?>
-<w:endnotes xmlns:wpc="http://schemas.microsoft.com/office/word/2010/wordprocessingCanvas" xmlns:cx="http://schemas.microsoft.com/office/drawing/2014/chartex" xmlns:cx1="http://schemas.microsoft.com/office/drawing/2015/9/8/chartex" xmlns:cx2="http://schemas.microsoft.com/office/drawing/2015/10/21/chartex" xmlns:cx3="http://schemas.microsoft.com/office/drawing/2016/5/9/chartex" xmlns:cx4="http://schemas.microsoft.com/office/drawing/2016/5/10/chartex" xmlns:cx5="http://schemas.microsoft.com/office/drawing/2016/5/11/chartex" xmlns:cx6="http://schemas.microsoft.com/office/drawing/2016/5/12/chartex" xmlns:cx7="http://schemas.microsoft.com/office/drawing/2016/5/13/chartex" xmlns:cx8="http://schemas.microsoft.com/office/drawing/2016/5/14/chartex" xmlns:mc="http://schemas.openxmlformats.org/markup-compatibility/2006" xmlns:aink="http://schemas.microsoft.com/office/drawing/2016/ink" xmlns:am3d="http://schemas.microsoft.com/office/drawing/2017/model3d" xmlns:o="urn:schemas-microsoft-com:office:office" xmlns:oel="http://schemas.microsoft.com/office/2019/extlst" xmlns:r="http://schemas.openxmlformats.org/officeDocument/2006/relationships" xmlns:m="http://schemas.openxmlformats.org/officeDocument/2006/math" xmlns:v="urn:schemas-microsoft-com:vml" xmlns:wp14="http://schemas.microsoft.com/office/word/2010/wordprocessingDrawing" xmlns:wp="http://schemas.openxmlformats.org/drawingml/2006/wordprocessingDrawing" xmlns:w10="urn:schemas-microsoft-com:office:word" xmlns:w="http://schemas.openxmlformats.org/wordprocessingml/2006/main" xmlns:w14="http://schemas.microsoft.com/office/word/2010/wordml" xmlns:w15="http://schemas.microsoft.com/office/word/2012/wordml" xmlns:w16cex="http://schemas.microsoft.com/office/word/2018/wordml/cex" xmlns:w16cid="http://schemas.microsoft.com/office/word/2016/wordml/cid" xmlns:w16="http://schemas.microsoft.com/office/word/2018/wordml" xmlns:w16sdtdh="http://schemas.microsoft.com/office/word/2020/wordml/sdtdatahash" xmlns:w16se="http://schemas.microsoft.com/office/word/2015/wordml/symex" xmlns:wpg="http://schemas.microsoft.com/office/word/2010/wordprocessingGroup" xmlns:wpi="http://schemas.microsoft.com/office/word/2010/wordprocessingInk" xmlns:wne="http://schemas.microsoft.com/office/word/2006/wordml" xmlns:wps="http://schemas.microsoft.com/office/word/2010/wordprocessingShape" mc:Ignorable="w14 w15 w16se w16cid w16 w16cex w16sdtdh wp14">
+<w:endnotes xmlns:wpc="http://schemas.microsoft.com/office/word/2010/wordprocessingCanvas" xmlns:cx="http://schemas.microsoft.com/office/drawing/2014/chartex" xmlns:cx1="http://schemas.microsoft.com/office/drawing/2015/9/8/chartex" xmlns:cx2="http://schemas.microsoft.com/office/drawing/2015/10/21/chartex" xmlns:cx3="http://schemas.microsoft.com/office/drawing/2016/5/9/chartex" xmlns:cx4="http://schemas.microsoft.com/office/drawing/2016/5/10/chartex" xmlns:cx5="http://schemas.microsoft.com/office/drawing/2016/5/11/chartex" xmlns:cx6="http://schemas.microsoft.com/office/drawing/2016/5/12/chartex" xmlns:cx7="http://schemas.microsoft.com/office/drawing/2016/5/13/chartex" xmlns:cx8="http://schemas.microsoft.com/office/drawing/2016/5/14/chartex" xmlns:mc="http://schemas.openxmlformats.org/markup-compatibility/2006" xmlns:aink="http://schemas.microsoft.com/office/drawing/2016/ink" xmlns:am3d="http://schemas.microsoft.com/office/drawing/2017/model3d" xmlns:o="urn:schemas-microsoft-com:office:office" xmlns:oel="http://schemas.microsoft.com/office/2019/extlst" xmlns:r="http://schemas.openxmlformats.org/officeDocument/2006/relationships" xmlns:m="http://schemas.openxmlformats.org/officeDocument/2006/math" xmlns:v="urn:schemas-microsoft-com:vml" xmlns:wp14="http://schemas.microsoft.com/office/word/2010/wordprocessingDrawing" xmlns:wp="http://schemas.openxmlformats.org/drawingml/2006/wordprocessingDrawing" xmlns:w10="urn:schemas-microsoft-com:office:word" xmlns:w="http://schemas.openxmlformats.org/wordprocessingml/2006/main" xmlns:w14="http://schemas.microsoft.com/office/word/2010/wordml" xmlns:w15="http://schemas.microsoft.com/office/word/2012/wordml" xmlns:w16cex="http://schemas.microsoft.com/office/word/2018/wordml/cex" xmlns:w16cid="http://schemas.microsoft.com/office/word/2016/wordml/cid" xmlns:w16="http://schemas.microsoft.com/office/word/2018/wordml" xmlns:w16du="http://schemas.microsoft.com/office/word/2023/wordml/word16du" xmlns:w16sdtdh="http://schemas.microsoft.com/office/word/2020/wordml/sdtdatahash" xmlns:w16se="http://schemas.microsoft.com/office/word/2015/wordml/symex" xmlns:wpg="http://schemas.microsoft.com/office/word/2010/wordprocessingGroup" xmlns:wpi="http://schemas.microsoft.com/office/word/2010/wordprocessingInk" xmlns:wne="http://schemas.microsoft.com/office/word/2006/wordml" xmlns:wps="http://schemas.microsoft.com/office/word/2010/wordprocessingShape" mc:Ignorable="w14 w15 w16se w16cid w16 w16cex w16sdtdh wp14">
   <w:endnote w:type="separator" w:id="-1">
     <w:p>
       <w:pPr>
@@ -3774,7 +4919,7 @@
 </file>
 
 <file path=word/footer1.xml><?xml version="1.0" encoding="utf-8"?>
-<w:ftr xmlns:wpc="http://schemas.microsoft.com/office/word/2010/wordprocessingCanvas" xmlns:cx="http://schemas.microsoft.com/office/drawing/2014/chartex" xmlns:cx1="http://schemas.microsoft.com/office/drawing/2015/9/8/chartex" xmlns:cx2="http://schemas.microsoft.com/office/drawing/2015/10/21/chartex" xmlns:cx3="http://schemas.microsoft.com/office/drawing/2016/5/9/chartex" xmlns:cx4="http://schemas.microsoft.com/office/drawing/2016/5/10/chartex" xmlns:cx5="http://schemas.microsoft.com/office/drawing/2016/5/11/chartex" xmlns:cx6="http://schemas.microsoft.com/office/drawing/2016/5/12/chartex" xmlns:cx7="http://schemas.microsoft.com/office/drawing/2016/5/13/chartex" xmlns:cx8="http://schemas.microsoft.com/office/drawing/2016/5/14/chartex" xmlns:mc="http://schemas.openxmlformats.org/markup-compatibility/2006" xmlns:aink="http://schemas.microsoft.com/office/drawing/2016/ink" xmlns:am3d="http://schemas.microsoft.com/office/drawing/2017/model3d" xmlns:o="urn:schemas-microsoft-com:office:office" xmlns:oel="http://schemas.microsoft.com/office/2019/extlst" xmlns:r="http://schemas.openxmlformats.org/officeDocument/2006/relationships" xmlns:m="http://schemas.openxmlformats.org/officeDocument/2006/math" xmlns:v="urn:schemas-microsoft-com:vml" xmlns:wp14="http://schemas.microsoft.com/office/word/2010/wordprocessingDrawing" xmlns:wp="http://schemas.openxmlformats.org/drawingml/2006/wordprocessingDrawing" xmlns:w10="urn:schemas-microsoft-com:office:word" xmlns:w="http://schemas.openxmlformats.org/wordprocessingml/2006/main" xmlns:w14="http://schemas.microsoft.com/office/word/2010/wordml" xmlns:w15="http://schemas.microsoft.com/office/word/2012/wordml" xmlns:w16cex="http://schemas.microsoft.com/office/word/2018/wordml/cex" xmlns:w16cid="http://schemas.microsoft.com/office/word/2016/wordml/cid" xmlns:w16="http://schemas.microsoft.com/office/word/2018/wordml" xmlns:w16sdtdh="http://schemas.microsoft.com/office/word/2020/wordml/sdtdatahash" xmlns:w16se="http://schemas.microsoft.com/office/word/2015/wordml/symex" xmlns:wpg="http://schemas.microsoft.com/office/word/2010/wordprocessingGroup" xmlns:wpi="http://schemas.microsoft.com/office/word/2010/wordprocessingInk" xmlns:wne="http://schemas.microsoft.com/office/word/2006/wordml" xmlns:wps="http://schemas.microsoft.com/office/word/2010/wordprocessingShape" mc:Ignorable="w14 w15 w16se w16cid w16 w16cex w16sdtdh wp14">
+<w:ftr xmlns:wpc="http://schemas.microsoft.com/office/word/2010/wordprocessingCanvas" xmlns:cx="http://schemas.microsoft.com/office/drawing/2014/chartex" xmlns:cx1="http://schemas.microsoft.com/office/drawing/2015/9/8/chartex" xmlns:cx2="http://schemas.microsoft.com/office/drawing/2015/10/21/chartex" xmlns:cx3="http://schemas.microsoft.com/office/drawing/2016/5/9/chartex" xmlns:cx4="http://schemas.microsoft.com/office/drawing/2016/5/10/chartex" xmlns:cx5="http://schemas.microsoft.com/office/drawing/2016/5/11/chartex" xmlns:cx6="http://schemas.microsoft.com/office/drawing/2016/5/12/chartex" xmlns:cx7="http://schemas.microsoft.com/office/drawing/2016/5/13/chartex" xmlns:cx8="http://schemas.microsoft.com/office/drawing/2016/5/14/chartex" xmlns:mc="http://schemas.openxmlformats.org/markup-compatibility/2006" xmlns:aink="http://schemas.microsoft.com/office/drawing/2016/ink" xmlns:am3d="http://schemas.microsoft.com/office/drawing/2017/model3d" xmlns:o="urn:schemas-microsoft-com:office:office" xmlns:oel="http://schemas.microsoft.com/office/2019/extlst" xmlns:r="http://schemas.openxmlformats.org/officeDocument/2006/relationships" xmlns:m="http://schemas.openxmlformats.org/officeDocument/2006/math" xmlns:v="urn:schemas-microsoft-com:vml" xmlns:wp14="http://schemas.microsoft.com/office/word/2010/wordprocessingDrawing" xmlns:wp="http://schemas.openxmlformats.org/drawingml/2006/wordprocessingDrawing" xmlns:w10="urn:schemas-microsoft-com:office:word" xmlns:w="http://schemas.openxmlformats.org/wordprocessingml/2006/main" xmlns:w14="http://schemas.microsoft.com/office/word/2010/wordml" xmlns:w15="http://schemas.microsoft.com/office/word/2012/wordml" xmlns:w16cex="http://schemas.microsoft.com/office/word/2018/wordml/cex" xmlns:w16cid="http://schemas.microsoft.com/office/word/2016/wordml/cid" xmlns:w16="http://schemas.microsoft.com/office/word/2018/wordml" xmlns:w16du="http://schemas.microsoft.com/office/word/2023/wordml/word16du" xmlns:w16sdtdh="http://schemas.microsoft.com/office/word/2020/wordml/sdtdatahash" xmlns:w16se="http://schemas.microsoft.com/office/word/2015/wordml/symex" xmlns:wpg="http://schemas.microsoft.com/office/word/2010/wordprocessingGroup" xmlns:wpi="http://schemas.microsoft.com/office/word/2010/wordprocessingInk" xmlns:wne="http://schemas.microsoft.com/office/word/2006/wordml" xmlns:wps="http://schemas.microsoft.com/office/word/2010/wordprocessingShape" mc:Ignorable="w14 w15 w16se w16cid w16 w16cex w16sdtdh wp14">
   <w:p>
     <w:pPr>
       <w:pBdr>
@@ -3839,7 +4984,7 @@
 </file>
 
 <file path=word/footer2.xml><?xml version="1.0" encoding="utf-8"?>
-<w:ftr xmlns:wpc="http://schemas.microsoft.com/office/word/2010/wordprocessingCanvas" xmlns:cx="http://schemas.microsoft.com/office/drawing/2014/chartex" xmlns:cx1="http://schemas.microsoft.com/office/drawing/2015/9/8/chartex" xmlns:cx2="http://schemas.microsoft.com/office/drawing/2015/10/21/chartex" xmlns:cx3="http://schemas.microsoft.com/office/drawing/2016/5/9/chartex" xmlns:cx4="http://schemas.microsoft.com/office/drawing/2016/5/10/chartex" xmlns:cx5="http://schemas.microsoft.com/office/drawing/2016/5/11/chartex" xmlns:cx6="http://schemas.microsoft.com/office/drawing/2016/5/12/chartex" xmlns:cx7="http://schemas.microsoft.com/office/drawing/2016/5/13/chartex" xmlns:cx8="http://schemas.microsoft.com/office/drawing/2016/5/14/chartex" xmlns:mc="http://schemas.openxmlformats.org/markup-compatibility/2006" xmlns:aink="http://schemas.microsoft.com/office/drawing/2016/ink" xmlns:am3d="http://schemas.microsoft.com/office/drawing/2017/model3d" xmlns:o="urn:schemas-microsoft-com:office:office" xmlns:oel="http://schemas.microsoft.com/office/2019/extlst" xmlns:r="http://schemas.openxmlformats.org/officeDocument/2006/relationships" xmlns:m="http://schemas.openxmlformats.org/officeDocument/2006/math" xmlns:v="urn:schemas-microsoft-com:vml" xmlns:wp14="http://schemas.microsoft.com/office/word/2010/wordprocessingDrawing" xmlns:wp="http://schemas.openxmlformats.org/drawingml/2006/wordprocessingDrawing" xmlns:w10="urn:schemas-microsoft-com:office:word" xmlns:w="http://schemas.openxmlformats.org/wordprocessingml/2006/main" xmlns:w14="http://schemas.microsoft.com/office/word/2010/wordml" xmlns:w15="http://schemas.microsoft.com/office/word/2012/wordml" xmlns:w16cex="http://schemas.microsoft.com/office/word/2018/wordml/cex" xmlns:w16cid="http://schemas.microsoft.com/office/word/2016/wordml/cid" xmlns:w16="http://schemas.microsoft.com/office/word/2018/wordml" xmlns:w16sdtdh="http://schemas.microsoft.com/office/word/2020/wordml/sdtdatahash" xmlns:w16se="http://schemas.microsoft.com/office/word/2015/wordml/symex" xmlns:wpg="http://schemas.microsoft.com/office/word/2010/wordprocessingGroup" xmlns:wpi="http://schemas.microsoft.com/office/word/2010/wordprocessingInk" xmlns:wne="http://schemas.microsoft.com/office/word/2006/wordml" xmlns:wps="http://schemas.microsoft.com/office/word/2010/wordprocessingShape" mc:Ignorable="w14 w15 w16se w16cid w16 w16cex w16sdtdh wp14">
+<w:ftr xmlns:wpc="http://schemas.microsoft.com/office/word/2010/wordprocessingCanvas" xmlns:cx="http://schemas.microsoft.com/office/drawing/2014/chartex" xmlns:cx1="http://schemas.microsoft.com/office/drawing/2015/9/8/chartex" xmlns:cx2="http://schemas.microsoft.com/office/drawing/2015/10/21/chartex" xmlns:cx3="http://schemas.microsoft.com/office/drawing/2016/5/9/chartex" xmlns:cx4="http://schemas.microsoft.com/office/drawing/2016/5/10/chartex" xmlns:cx5="http://schemas.microsoft.com/office/drawing/2016/5/11/chartex" xmlns:cx6="http://schemas.microsoft.com/office/drawing/2016/5/12/chartex" xmlns:cx7="http://schemas.microsoft.com/office/drawing/2016/5/13/chartex" xmlns:cx8="http://schemas.microsoft.com/office/drawing/2016/5/14/chartex" xmlns:mc="http://schemas.openxmlformats.org/markup-compatibility/2006" xmlns:aink="http://schemas.microsoft.com/office/drawing/2016/ink" xmlns:am3d="http://schemas.microsoft.com/office/drawing/2017/model3d" xmlns:o="urn:schemas-microsoft-com:office:office" xmlns:oel="http://schemas.microsoft.com/office/2019/extlst" xmlns:r="http://schemas.openxmlformats.org/officeDocument/2006/relationships" xmlns:m="http://schemas.openxmlformats.org/officeDocument/2006/math" xmlns:v="urn:schemas-microsoft-com:vml" xmlns:wp14="http://schemas.microsoft.com/office/word/2010/wordprocessingDrawing" xmlns:wp="http://schemas.openxmlformats.org/drawingml/2006/wordprocessingDrawing" xmlns:w10="urn:schemas-microsoft-com:office:word" xmlns:w="http://schemas.openxmlformats.org/wordprocessingml/2006/main" xmlns:w14="http://schemas.microsoft.com/office/word/2010/wordml" xmlns:w15="http://schemas.microsoft.com/office/word/2012/wordml" xmlns:w16cex="http://schemas.microsoft.com/office/word/2018/wordml/cex" xmlns:w16cid="http://schemas.microsoft.com/office/word/2016/wordml/cid" xmlns:w16="http://schemas.microsoft.com/office/word/2018/wordml" xmlns:w16du="http://schemas.microsoft.com/office/word/2023/wordml/word16du" xmlns:w16sdtdh="http://schemas.microsoft.com/office/word/2020/wordml/sdtdatahash" xmlns:w16se="http://schemas.microsoft.com/office/word/2015/wordml/symex" xmlns:wpg="http://schemas.microsoft.com/office/word/2010/wordprocessingGroup" xmlns:wpi="http://schemas.microsoft.com/office/word/2010/wordprocessingInk" xmlns:wne="http://schemas.microsoft.com/office/word/2006/wordml" xmlns:wps="http://schemas.microsoft.com/office/word/2010/wordprocessingShape" mc:Ignorable="w14 w15 w16se w16cid w16 w16cex w16sdtdh wp14">
   <w:p>
     <w:pPr>
       <w:pBdr>
@@ -3904,7 +5049,7 @@
 </file>
 
 <file path=word/footnotes.xml><?xml version="1.0" encoding="utf-8"?>
-<w:footnotes xmlns:wpc="http://schemas.microsoft.com/office/word/2010/wordprocessingCanvas" xmlns:cx="http://schemas.microsoft.com/office/drawing/2014/chartex" xmlns:cx1="http://schemas.microsoft.com/office/drawing/2015/9/8/chartex" xmlns:cx2="http://schemas.microsoft.com/office/drawing/2015/10/21/chartex" xmlns:cx3="http://schemas.microsoft.com/office/drawing/2016/5/9/chartex" xmlns:cx4="http://schemas.microsoft.com/office/drawing/2016/5/10/chartex" xmlns:cx5="http://schemas.microsoft.com/office/drawing/2016/5/11/chartex" xmlns:cx6="http://schemas.microsoft.com/office/drawing/2016/5/12/chartex" xmlns:cx7="http://schemas.microsoft.com/office/drawing/2016/5/13/chartex" xmlns:cx8="http://schemas.microsoft.com/office/drawing/2016/5/14/chartex" xmlns:mc="http://schemas.openxmlformats.org/markup-compatibility/2006" xmlns:aink="http://schemas.microsoft.com/office/drawing/2016/ink" xmlns:am3d="http://schemas.microsoft.com/office/drawing/2017/model3d" xmlns:o="urn:schemas-microsoft-com:office:office" xmlns:oel="http://schemas.microsoft.com/office/2019/extlst" xmlns:r="http://schemas.openxmlformats.org/officeDocument/2006/relationships" xmlns:m="http://schemas.openxmlformats.org/officeDocument/2006/math" xmlns:v="urn:schemas-microsoft-com:vml" xmlns:wp14="http://schemas.microsoft.com/office/word/2010/wordprocessingDrawing" xmlns:wp="http://schemas.openxmlformats.org/drawingml/2006/wordprocessingDrawing" xmlns:w10="urn:schemas-microsoft-com:office:word" xmlns:w="http://schemas.openxmlformats.org/wordprocessingml/2006/main" xmlns:w14="http://schemas.microsoft.com/office/word/2010/wordml" xmlns:w15="http://schemas.microsoft.com/office/word/2012/wordml" xmlns:w16cex="http://schemas.microsoft.com/office/word/2018/wordml/cex" xmlns:w16cid="http://schemas.microsoft.com/office/word/2016/wordml/cid" xmlns:w16="http://schemas.microsoft.com/office/word/2018/wordml" xmlns:w16sdtdh="http://schemas.microsoft.com/office/word/2020/wordml/sdtdatahash" xmlns:w16se="http://schemas.microsoft.com/office/word/2015/wordml/symex" xmlns:wpg="http://schemas.microsoft.com/office/word/2010/wordprocessingGroup" xmlns:wpi="http://schemas.microsoft.com/office/word/2010/wordprocessingInk" xmlns:wne="http://schemas.microsoft.com/office/word/2006/wordml" xmlns:wps="http://schemas.microsoft.com/office/word/2010/wordprocessingShape" mc:Ignorable="w14 w15 w16se w16cid w16 w16cex w16sdtdh wp14">
+<w:footnotes xmlns:wpc="http://schemas.microsoft.com/office/word/2010/wordprocessingCanvas" xmlns:cx="http://schemas.microsoft.com/office/drawing/2014/chartex" xmlns:cx1="http://schemas.microsoft.com/office/drawing/2015/9/8/chartex" xmlns:cx2="http://schemas.microsoft.com/office/drawing/2015/10/21/chartex" xmlns:cx3="http://schemas.microsoft.com/office/drawing/2016/5/9/chartex" xmlns:cx4="http://schemas.microsoft.com/office/drawing/2016/5/10/chartex" xmlns:cx5="http://schemas.microsoft.com/office/drawing/2016/5/11/chartex" xmlns:cx6="http://schemas.microsoft.com/office/drawing/2016/5/12/chartex" xmlns:cx7="http://schemas.microsoft.com/office/drawing/2016/5/13/chartex" xmlns:cx8="http://schemas.microsoft.com/office/drawing/2016/5/14/chartex" xmlns:mc="http://schemas.openxmlformats.org/markup-compatibility/2006" xmlns:aink="http://schemas.microsoft.com/office/drawing/2016/ink" xmlns:am3d="http://schemas.microsoft.com/office/drawing/2017/model3d" xmlns:o="urn:schemas-microsoft-com:office:office" xmlns:oel="http://schemas.microsoft.com/office/2019/extlst" xmlns:r="http://schemas.openxmlformats.org/officeDocument/2006/relationships" xmlns:m="http://schemas.openxmlformats.org/officeDocument/2006/math" xmlns:v="urn:schemas-microsoft-com:vml" xmlns:wp14="http://schemas.microsoft.com/office/word/2010/wordprocessingDrawing" xmlns:wp="http://schemas.openxmlformats.org/drawingml/2006/wordprocessingDrawing" xmlns:w10="urn:schemas-microsoft-com:office:word" xmlns:w="http://schemas.openxmlformats.org/wordprocessingml/2006/main" xmlns:w14="http://schemas.microsoft.com/office/word/2010/wordml" xmlns:w15="http://schemas.microsoft.com/office/word/2012/wordml" xmlns:w16cex="http://schemas.microsoft.com/office/word/2018/wordml/cex" xmlns:w16cid="http://schemas.microsoft.com/office/word/2016/wordml/cid" xmlns:w16="http://schemas.microsoft.com/office/word/2018/wordml" xmlns:w16du="http://schemas.microsoft.com/office/word/2023/wordml/word16du" xmlns:w16sdtdh="http://schemas.microsoft.com/office/word/2020/wordml/sdtdatahash" xmlns:w16se="http://schemas.microsoft.com/office/word/2015/wordml/symex" xmlns:wpg="http://schemas.microsoft.com/office/word/2010/wordprocessingGroup" xmlns:wpi="http://schemas.microsoft.com/office/word/2010/wordprocessingInk" xmlns:wne="http://schemas.microsoft.com/office/word/2006/wordml" xmlns:wps="http://schemas.microsoft.com/office/word/2010/wordprocessingShape" mc:Ignorable="w14 w15 w16se w16cid w16 w16cex w16sdtdh wp14">
   <w:footnote w:type="separator" w:id="-1">
     <w:p>
       <w:pPr>
@@ -3929,7 +5074,7 @@
 </file>
 
 <file path=word/header1.xml><?xml version="1.0" encoding="utf-8"?>
-<w:hdr xmlns:wpc="http://schemas.microsoft.com/office/word/2010/wordprocessingCanvas" xmlns:cx="http://schemas.microsoft.com/office/drawing/2014/chartex" xmlns:cx1="http://schemas.microsoft.com/office/drawing/2015/9/8/chartex" xmlns:cx2="http://schemas.microsoft.com/office/drawing/2015/10/21/chartex" xmlns:cx3="http://schemas.microsoft.com/office/drawing/2016/5/9/chartex" xmlns:cx4="http://schemas.microsoft.com/office/drawing/2016/5/10/chartex" xmlns:cx5="http://schemas.microsoft.com/office/drawing/2016/5/11/chartex" xmlns:cx6="http://schemas.microsoft.com/office/drawing/2016/5/12/chartex" xmlns:cx7="http://schemas.microsoft.com/office/drawing/2016/5/13/chartex" xmlns:cx8="http://schemas.microsoft.com/office/drawing/2016/5/14/chartex" xmlns:mc="http://schemas.openxmlformats.org/markup-compatibility/2006" xmlns:aink="http://schemas.microsoft.com/office/drawing/2016/ink" xmlns:am3d="http://schemas.microsoft.com/office/drawing/2017/model3d" xmlns:o="urn:schemas-microsoft-com:office:office" xmlns:oel="http://schemas.microsoft.com/office/2019/extlst" xmlns:r="http://schemas.openxmlformats.org/officeDocument/2006/relationships" xmlns:m="http://schemas.openxmlformats.org/officeDocument/2006/math" xmlns:v="urn:schemas-microsoft-com:vml" xmlns:wp14="http://schemas.microsoft.com/office/word/2010/wordprocessingDrawing" xmlns:wp="http://schemas.openxmlformats.org/drawingml/2006/wordprocessingDrawing" xmlns:w10="urn:schemas-microsoft-com:office:word" xmlns:w="http://schemas.openxmlformats.org/wordprocessingml/2006/main" xmlns:w14="http://schemas.microsoft.com/office/word/2010/wordml" xmlns:w15="http://schemas.microsoft.com/office/word/2012/wordml" xmlns:w16cex="http://schemas.microsoft.com/office/word/2018/wordml/cex" xmlns:w16cid="http://schemas.microsoft.com/office/word/2016/wordml/cid" xmlns:w16="http://schemas.microsoft.com/office/word/2018/wordml" xmlns:w16sdtdh="http://schemas.microsoft.com/office/word/2020/wordml/sdtdatahash" xmlns:w16se="http://schemas.microsoft.com/office/word/2015/wordml/symex" xmlns:wpg="http://schemas.microsoft.com/office/word/2010/wordprocessingGroup" xmlns:wpi="http://schemas.microsoft.com/office/word/2010/wordprocessingInk" xmlns:wne="http://schemas.microsoft.com/office/word/2006/wordml" xmlns:wps="http://schemas.microsoft.com/office/word/2010/wordprocessingShape" mc:Ignorable="w14 w15 w16se w16cid w16 w16cex w16sdtdh wp14">
+<w:hdr xmlns:wpc="http://schemas.microsoft.com/office/word/2010/wordprocessingCanvas" xmlns:cx="http://schemas.microsoft.com/office/drawing/2014/chartex" xmlns:cx1="http://schemas.microsoft.com/office/drawing/2015/9/8/chartex" xmlns:cx2="http://schemas.microsoft.com/office/drawing/2015/10/21/chartex" xmlns:cx3="http://schemas.microsoft.com/office/drawing/2016/5/9/chartex" xmlns:cx4="http://schemas.microsoft.com/office/drawing/2016/5/10/chartex" xmlns:cx5="http://schemas.microsoft.com/office/drawing/2016/5/11/chartex" xmlns:cx6="http://schemas.microsoft.com/office/drawing/2016/5/12/chartex" xmlns:cx7="http://schemas.microsoft.com/office/drawing/2016/5/13/chartex" xmlns:cx8="http://schemas.microsoft.com/office/drawing/2016/5/14/chartex" xmlns:mc="http://schemas.openxmlformats.org/markup-compatibility/2006" xmlns:aink="http://schemas.microsoft.com/office/drawing/2016/ink" xmlns:am3d="http://schemas.microsoft.com/office/drawing/2017/model3d" xmlns:o="urn:schemas-microsoft-com:office:office" xmlns:oel="http://schemas.microsoft.com/office/2019/extlst" xmlns:r="http://schemas.openxmlformats.org/officeDocument/2006/relationships" xmlns:m="http://schemas.openxmlformats.org/officeDocument/2006/math" xmlns:v="urn:schemas-microsoft-com:vml" xmlns:wp14="http://schemas.microsoft.com/office/word/2010/wordprocessingDrawing" xmlns:wp="http://schemas.openxmlformats.org/drawingml/2006/wordprocessingDrawing" xmlns:w10="urn:schemas-microsoft-com:office:word" xmlns:w="http://schemas.openxmlformats.org/wordprocessingml/2006/main" xmlns:w14="http://schemas.microsoft.com/office/word/2010/wordml" xmlns:w15="http://schemas.microsoft.com/office/word/2012/wordml" xmlns:w16cex="http://schemas.microsoft.com/office/word/2018/wordml/cex" xmlns:w16cid="http://schemas.microsoft.com/office/word/2016/wordml/cid" xmlns:w16="http://schemas.microsoft.com/office/word/2018/wordml" xmlns:w16du="http://schemas.microsoft.com/office/word/2023/wordml/word16du" xmlns:w16sdtdh="http://schemas.microsoft.com/office/word/2020/wordml/sdtdatahash" xmlns:w16se="http://schemas.microsoft.com/office/word/2015/wordml/symex" xmlns:wpg="http://schemas.microsoft.com/office/word/2010/wordprocessingGroup" xmlns:wpi="http://schemas.microsoft.com/office/word/2010/wordprocessingInk" xmlns:wne="http://schemas.microsoft.com/office/word/2006/wordml" xmlns:wps="http://schemas.microsoft.com/office/word/2010/wordprocessingShape" mc:Ignorable="w14 w15 w16se w16cid w16 w16cex w16sdtdh wp14">
   <w:p>
     <w:pPr>
       <w:pBdr>
@@ -4048,7 +5193,7 @@
 </file>
 
 <file path=word/header2.xml><?xml version="1.0" encoding="utf-8"?>
-<w:hdr xmlns:wpc="http://schemas.microsoft.com/office/word/2010/wordprocessingCanvas" xmlns:cx="http://schemas.microsoft.com/office/drawing/2014/chartex" xmlns:cx1="http://schemas.microsoft.com/office/drawing/2015/9/8/chartex" xmlns:cx2="http://schemas.microsoft.com/office/drawing/2015/10/21/chartex" xmlns:cx3="http://schemas.microsoft.com/office/drawing/2016/5/9/chartex" xmlns:cx4="http://schemas.microsoft.com/office/drawing/2016/5/10/chartex" xmlns:cx5="http://schemas.microsoft.com/office/drawing/2016/5/11/chartex" xmlns:cx6="http://schemas.microsoft.com/office/drawing/2016/5/12/chartex" xmlns:cx7="http://schemas.microsoft.com/office/drawing/2016/5/13/chartex" xmlns:cx8="http://schemas.microsoft.com/office/drawing/2016/5/14/chartex" xmlns:mc="http://schemas.openxmlformats.org/markup-compatibility/2006" xmlns:aink="http://schemas.microsoft.com/office/drawing/2016/ink" xmlns:am3d="http://schemas.microsoft.com/office/drawing/2017/model3d" xmlns:o="urn:schemas-microsoft-com:office:office" xmlns:oel="http://schemas.microsoft.com/office/2019/extlst" xmlns:r="http://schemas.openxmlformats.org/officeDocument/2006/relationships" xmlns:m="http://schemas.openxmlformats.org/officeDocument/2006/math" xmlns:v="urn:schemas-microsoft-com:vml" xmlns:wp14="http://schemas.microsoft.com/office/word/2010/wordprocessingDrawing" xmlns:wp="http://schemas.openxmlformats.org/drawingml/2006/wordprocessingDrawing" xmlns:w10="urn:schemas-microsoft-com:office:word" xmlns:w="http://schemas.openxmlformats.org/wordprocessingml/2006/main" xmlns:w14="http://schemas.microsoft.com/office/word/2010/wordml" xmlns:w15="http://schemas.microsoft.com/office/word/2012/wordml" xmlns:w16cex="http://schemas.microsoft.com/office/word/2018/wordml/cex" xmlns:w16cid="http://schemas.microsoft.com/office/word/2016/wordml/cid" xmlns:w16="http://schemas.microsoft.com/office/word/2018/wordml" xmlns:w16sdtdh="http://schemas.microsoft.com/office/word/2020/wordml/sdtdatahash" xmlns:w16se="http://schemas.microsoft.com/office/word/2015/wordml/symex" xmlns:wpg="http://schemas.microsoft.com/office/word/2010/wordprocessingGroup" xmlns:wpi="http://schemas.microsoft.com/office/word/2010/wordprocessingInk" xmlns:wne="http://schemas.microsoft.com/office/word/2006/wordml" xmlns:wps="http://schemas.microsoft.com/office/word/2010/wordprocessingShape" mc:Ignorable="w14 w15 w16se w16cid w16 w16cex w16sdtdh wp14">
+<w:hdr xmlns:wpc="http://schemas.microsoft.com/office/word/2010/wordprocessingCanvas" xmlns:cx="http://schemas.microsoft.com/office/drawing/2014/chartex" xmlns:cx1="http://schemas.microsoft.com/office/drawing/2015/9/8/chartex" xmlns:cx2="http://schemas.microsoft.com/office/drawing/2015/10/21/chartex" xmlns:cx3="http://schemas.microsoft.com/office/drawing/2016/5/9/chartex" xmlns:cx4="http://schemas.microsoft.com/office/drawing/2016/5/10/chartex" xmlns:cx5="http://schemas.microsoft.com/office/drawing/2016/5/11/chartex" xmlns:cx6="http://schemas.microsoft.com/office/drawing/2016/5/12/chartex" xmlns:cx7="http://schemas.microsoft.com/office/drawing/2016/5/13/chartex" xmlns:cx8="http://schemas.microsoft.com/office/drawing/2016/5/14/chartex" xmlns:mc="http://schemas.openxmlformats.org/markup-compatibility/2006" xmlns:aink="http://schemas.microsoft.com/office/drawing/2016/ink" xmlns:am3d="http://schemas.microsoft.com/office/drawing/2017/model3d" xmlns:o="urn:schemas-microsoft-com:office:office" xmlns:oel="http://schemas.microsoft.com/office/2019/extlst" xmlns:r="http://schemas.openxmlformats.org/officeDocument/2006/relationships" xmlns:m="http://schemas.openxmlformats.org/officeDocument/2006/math" xmlns:v="urn:schemas-microsoft-com:vml" xmlns:wp14="http://schemas.microsoft.com/office/word/2010/wordprocessingDrawing" xmlns:wp="http://schemas.openxmlformats.org/drawingml/2006/wordprocessingDrawing" xmlns:w10="urn:schemas-microsoft-com:office:word" xmlns:w="http://schemas.openxmlformats.org/wordprocessingml/2006/main" xmlns:w14="http://schemas.microsoft.com/office/word/2010/wordml" xmlns:w15="http://schemas.microsoft.com/office/word/2012/wordml" xmlns:w16cex="http://schemas.microsoft.com/office/word/2018/wordml/cex" xmlns:w16cid="http://schemas.microsoft.com/office/word/2016/wordml/cid" xmlns:w16="http://schemas.microsoft.com/office/word/2018/wordml" xmlns:w16du="http://schemas.microsoft.com/office/word/2023/wordml/word16du" xmlns:w16sdtdh="http://schemas.microsoft.com/office/word/2020/wordml/sdtdatahash" xmlns:w16se="http://schemas.microsoft.com/office/word/2015/wordml/symex" xmlns:wpg="http://schemas.microsoft.com/office/word/2010/wordprocessingGroup" xmlns:wpi="http://schemas.microsoft.com/office/word/2010/wordprocessingInk" xmlns:wne="http://schemas.microsoft.com/office/word/2006/wordml" xmlns:wps="http://schemas.microsoft.com/office/word/2010/wordprocessingShape" mc:Ignorable="w14 w15 w16se w16cid w16 w16cex w16sdtdh wp14">
   <w:p>
     <w:pPr>
       <w:pBdr>
@@ -4110,6 +5255,126 @@
     </w:r>
   </w:p>
 </w:hdr>
+</file>
+
+<file path=word/numbering.xml><?xml version="1.0" encoding="utf-8"?>
+<w:numbering xmlns:wpc="http://schemas.microsoft.com/office/word/2010/wordprocessingCanvas" xmlns:cx="http://schemas.microsoft.com/office/drawing/2014/chartex" xmlns:cx1="http://schemas.microsoft.com/office/drawing/2015/9/8/chartex" xmlns:cx2="http://schemas.microsoft.com/office/drawing/2015/10/21/chartex" xmlns:cx3="http://schemas.microsoft.com/office/drawing/2016/5/9/chartex" xmlns:cx4="http://schemas.microsoft.com/office/drawing/2016/5/10/chartex" xmlns:cx5="http://schemas.microsoft.com/office/drawing/2016/5/11/chartex" xmlns:cx6="http://schemas.microsoft.com/office/drawing/2016/5/12/chartex" xmlns:cx7="http://schemas.microsoft.com/office/drawing/2016/5/13/chartex" xmlns:cx8="http://schemas.microsoft.com/office/drawing/2016/5/14/chartex" xmlns:mc="http://schemas.openxmlformats.org/markup-compatibility/2006" xmlns:aink="http://schemas.microsoft.com/office/drawing/2016/ink" xmlns:am3d="http://schemas.microsoft.com/office/drawing/2017/model3d" xmlns:o="urn:schemas-microsoft-com:office:office" xmlns:oel="http://schemas.microsoft.com/office/2019/extlst" xmlns:r="http://schemas.openxmlformats.org/officeDocument/2006/relationships" xmlns:m="http://schemas.openxmlformats.org/officeDocument/2006/math" xmlns:v="urn:schemas-microsoft-com:vml" xmlns:wp14="http://schemas.microsoft.com/office/word/2010/wordprocessingDrawing" xmlns:wp="http://schemas.openxmlformats.org/drawingml/2006/wordprocessingDrawing" xmlns:w10="urn:schemas-microsoft-com:office:word" xmlns:w="http://schemas.openxmlformats.org/wordprocessingml/2006/main" xmlns:w14="http://schemas.microsoft.com/office/word/2010/wordml" xmlns:w15="http://schemas.microsoft.com/office/word/2012/wordml" xmlns:w16cex="http://schemas.microsoft.com/office/word/2018/wordml/cex" xmlns:w16cid="http://schemas.microsoft.com/office/word/2016/wordml/cid" xmlns:w16="http://schemas.microsoft.com/office/word/2018/wordml" xmlns:w16du="http://schemas.microsoft.com/office/word/2023/wordml/word16du" xmlns:w16sdtdh="http://schemas.microsoft.com/office/word/2020/wordml/sdtdatahash" xmlns:w16se="http://schemas.microsoft.com/office/word/2015/wordml/symex" xmlns:wpg="http://schemas.microsoft.com/office/word/2010/wordprocessingGroup" xmlns:wpi="http://schemas.microsoft.com/office/word/2010/wordprocessingInk" xmlns:wne="http://schemas.microsoft.com/office/word/2006/wordml" xmlns:wps="http://schemas.microsoft.com/office/word/2010/wordprocessingShape" mc:Ignorable="w14 w15 w16se w16cid w16 w16cex w16sdtdh wp14">
+  <w:abstractNum w:abstractNumId="0" w15:restartNumberingAfterBreak="0">
+    <w:nsid w:val="6DDA0A4A"/>
+    <w:multiLevelType w:val="hybridMultilevel"/>
+    <w:tmpl w:val="68A4F95E"/>
+    <w:lvl w:ilvl="0" w:tplc="1708DE44">
+      <w:numFmt w:val="bullet"/>
+      <w:lvlText w:val=""/>
+      <w:lvlJc w:val="left"/>
+      <w:pPr>
+        <w:ind w:left="1800" w:hanging="360"/>
+      </w:pPr>
+      <w:rPr>
+        <w:rFonts w:ascii="Symbol" w:eastAsia="Courier New" w:hAnsi="Symbol" w:cs="Courier New" w:hint="default"/>
+      </w:rPr>
+    </w:lvl>
+    <w:lvl w:ilvl="1" w:tplc="04090003" w:tentative="1">
+      <w:start w:val="1"/>
+      <w:numFmt w:val="bullet"/>
+      <w:lvlText w:val="o"/>
+      <w:lvlJc w:val="left"/>
+      <w:pPr>
+        <w:ind w:left="2520" w:hanging="360"/>
+      </w:pPr>
+      <w:rPr>
+        <w:rFonts w:ascii="Courier New" w:hAnsi="Courier New" w:cs="Courier New" w:hint="default"/>
+      </w:rPr>
+    </w:lvl>
+    <w:lvl w:ilvl="2" w:tplc="04090005" w:tentative="1">
+      <w:start w:val="1"/>
+      <w:numFmt w:val="bullet"/>
+      <w:lvlText w:val=""/>
+      <w:lvlJc w:val="left"/>
+      <w:pPr>
+        <w:ind w:left="3240" w:hanging="360"/>
+      </w:pPr>
+      <w:rPr>
+        <w:rFonts w:ascii="Wingdings" w:hAnsi="Wingdings" w:hint="default"/>
+      </w:rPr>
+    </w:lvl>
+    <w:lvl w:ilvl="3" w:tplc="04090001" w:tentative="1">
+      <w:start w:val="1"/>
+      <w:numFmt w:val="bullet"/>
+      <w:lvlText w:val=""/>
+      <w:lvlJc w:val="left"/>
+      <w:pPr>
+        <w:ind w:left="3960" w:hanging="360"/>
+      </w:pPr>
+      <w:rPr>
+        <w:rFonts w:ascii="Symbol" w:hAnsi="Symbol" w:hint="default"/>
+      </w:rPr>
+    </w:lvl>
+    <w:lvl w:ilvl="4" w:tplc="04090003" w:tentative="1">
+      <w:start w:val="1"/>
+      <w:numFmt w:val="bullet"/>
+      <w:lvlText w:val="o"/>
+      <w:lvlJc w:val="left"/>
+      <w:pPr>
+        <w:ind w:left="4680" w:hanging="360"/>
+      </w:pPr>
+      <w:rPr>
+        <w:rFonts w:ascii="Courier New" w:hAnsi="Courier New" w:cs="Courier New" w:hint="default"/>
+      </w:rPr>
+    </w:lvl>
+    <w:lvl w:ilvl="5" w:tplc="04090005" w:tentative="1">
+      <w:start w:val="1"/>
+      <w:numFmt w:val="bullet"/>
+      <w:lvlText w:val=""/>
+      <w:lvlJc w:val="left"/>
+      <w:pPr>
+        <w:ind w:left="5400" w:hanging="360"/>
+      </w:pPr>
+      <w:rPr>
+        <w:rFonts w:ascii="Wingdings" w:hAnsi="Wingdings" w:hint="default"/>
+      </w:rPr>
+    </w:lvl>
+    <w:lvl w:ilvl="6" w:tplc="04090001" w:tentative="1">
+      <w:start w:val="1"/>
+      <w:numFmt w:val="bullet"/>
+      <w:lvlText w:val=""/>
+      <w:lvlJc w:val="left"/>
+      <w:pPr>
+        <w:ind w:left="6120" w:hanging="360"/>
+      </w:pPr>
+      <w:rPr>
+        <w:rFonts w:ascii="Symbol" w:hAnsi="Symbol" w:hint="default"/>
+      </w:rPr>
+    </w:lvl>
+    <w:lvl w:ilvl="7" w:tplc="04090003" w:tentative="1">
+      <w:start w:val="1"/>
+      <w:numFmt w:val="bullet"/>
+      <w:lvlText w:val="o"/>
+      <w:lvlJc w:val="left"/>
+      <w:pPr>
+        <w:ind w:left="6840" w:hanging="360"/>
+      </w:pPr>
+      <w:rPr>
+        <w:rFonts w:ascii="Courier New" w:hAnsi="Courier New" w:cs="Courier New" w:hint="default"/>
+      </w:rPr>
+    </w:lvl>
+    <w:lvl w:ilvl="8" w:tplc="04090005" w:tentative="1">
+      <w:start w:val="1"/>
+      <w:numFmt w:val="bullet"/>
+      <w:lvlText w:val=""/>
+      <w:lvlJc w:val="left"/>
+      <w:pPr>
+        <w:ind w:left="7560" w:hanging="360"/>
+      </w:pPr>
+      <w:rPr>
+        <w:rFonts w:ascii="Wingdings" w:hAnsi="Wingdings" w:hint="default"/>
+      </w:rPr>
+    </w:lvl>
+  </w:abstractNum>
+  <w:num w:numId="1" w16cid:durableId="425351654">
+    <w:abstractNumId w:val="0"/>
+  </w:num>
+</w:numbering>
 </file>
 
 <file path=word/styles.xml><?xml version="1.0" encoding="utf-8"?>
@@ -4719,6 +5984,17 @@
     <w:uiPriority w:val="99"/>
     <w:rsid w:val="00040A38"/>
   </w:style>
+  <w:style w:type="paragraph" w:styleId="ListParagraph">
+    <w:name w:val="List Paragraph"/>
+    <w:basedOn w:val="Normal"/>
+    <w:uiPriority w:val="34"/>
+    <w:qFormat/>
+    <w:rsid w:val="00F002EB"/>
+    <w:pPr>
+      <w:ind w:left="720"/>
+      <w:contextualSpacing/>
+    </w:pPr>
+  </w:style>
 </w:styles>
 </file>
 

</xml_diff>